<commit_message>
added error handling in manual
</commit_message>
<xml_diff>
--- a/docs/manual/text/Constrained_Optimization.docx
+++ b/docs/manual/text/Constrained_Optimization.docx
@@ -240,101 +240,56 @@
             </w:rPr>
             <w:fldChar w:fldCharType="separate"/>
           </w:r>
-          <w:r>
-            <w:rPr>
-              <w:rStyle w:val="Hyperlink"/>
-              <w:noProof/>
-            </w:rPr>
-            <w:fldChar w:fldCharType="begin"/>
-          </w:r>
-          <w:r>
-            <w:rPr>
-              <w:rStyle w:val="Hyperlink"/>
-              <w:noProof/>
-            </w:rPr>
-            <w:instrText xml:space="preserve"> </w:instrText>
-          </w:r>
-          <w:r>
-            <w:rPr>
-              <w:noProof/>
-            </w:rPr>
-            <w:instrText>HYPERLINK \l "_Toc69990493"</w:instrText>
-          </w:r>
-          <w:r>
-            <w:rPr>
-              <w:rStyle w:val="Hyperlink"/>
-              <w:noProof/>
-            </w:rPr>
-            <w:instrText xml:space="preserve"> </w:instrText>
-          </w:r>
-          <w:r>
-            <w:rPr>
-              <w:rStyle w:val="Hyperlink"/>
-              <w:noProof/>
-            </w:rPr>
-          </w:r>
-          <w:r>
-            <w:rPr>
-              <w:rStyle w:val="Hyperlink"/>
-              <w:noProof/>
-            </w:rPr>
-            <w:fldChar w:fldCharType="separate"/>
-          </w:r>
-          <w:r>
-            <w:rPr>
-              <w:rStyle w:val="Hyperlink"/>
-              <w:noProof/>
-            </w:rPr>
-            <w:t>Installation</w:t>
-          </w:r>
-          <w:r>
-            <w:rPr>
-              <w:noProof/>
-            </w:rPr>
-            <w:tab/>
-          </w:r>
-          <w:r>
-            <w:rPr>
-              <w:noProof/>
-            </w:rPr>
-            <w:fldChar w:fldCharType="begin"/>
-          </w:r>
-          <w:r>
-            <w:rPr>
-              <w:noProof/>
-            </w:rPr>
-            <w:instrText xml:space="preserve"> PAGEREF _Toc69990493 \h </w:instrText>
-          </w:r>
-          <w:r>
-            <w:rPr>
-              <w:noProof/>
-            </w:rPr>
-          </w:r>
-          <w:r>
-            <w:rPr>
-              <w:noProof/>
-            </w:rPr>
-            <w:fldChar w:fldCharType="separate"/>
-          </w:r>
-          <w:r>
-            <w:rPr>
-              <w:noProof/>
-            </w:rPr>
-            <w:t>2</w:t>
-          </w:r>
-          <w:r>
-            <w:rPr>
-              <w:noProof/>
-            </w:rPr>
-            <w:fldChar w:fldCharType="end"/>
-          </w:r>
-          <w:r>
-            <w:rPr>
-              <w:rStyle w:val="Hyperlink"/>
-              <w:noProof/>
-            </w:rPr>
-            <w:fldChar w:fldCharType="end"/>
-          </w:r>
+          <w:hyperlink w:anchor="_Toc69990493" w:history="1">
+            <w:r>
+              <w:rPr>
+                <w:rStyle w:val="Hyperlink"/>
+                <w:noProof/>
+              </w:rPr>
+              <w:t>Installation</w:t>
+            </w:r>
+            <w:r>
+              <w:rPr>
+                <w:noProof/>
+              </w:rPr>
+              <w:tab/>
+            </w:r>
+            <w:r>
+              <w:rPr>
+                <w:noProof/>
+              </w:rPr>
+              <w:fldChar w:fldCharType="begin"/>
+            </w:r>
+            <w:r>
+              <w:rPr>
+                <w:noProof/>
+              </w:rPr>
+              <w:instrText xml:space="preserve"> PAGEREF _Toc69990493 \h </w:instrText>
+            </w:r>
+            <w:r>
+              <w:rPr>
+                <w:noProof/>
+              </w:rPr>
+            </w:r>
+            <w:r>
+              <w:rPr>
+                <w:noProof/>
+              </w:rPr>
+              <w:fldChar w:fldCharType="separate"/>
+            </w:r>
+            <w:r>
+              <w:rPr>
+                <w:noProof/>
+              </w:rPr>
+              <w:t>2</w:t>
+            </w:r>
+            <w:r>
+              <w:rPr>
+                <w:noProof/>
+              </w:rPr>
+              <w:fldChar w:fldCharType="end"/>
+            </w:r>
+          </w:hyperlink>
         </w:p>
         <w:p>
           <w:pPr>
@@ -1199,32 +1154,15 @@
         </w:rPr>
         <w:t xml:space="preserve">The newest version of the plugin can be downloaded from </w:t>
       </w:r>
-      <w:r>
-        <w:fldChar w:fldCharType="begin"/>
-      </w:r>
-      <w:r>
-        <w:rPr>
-          <w:lang w:val="en-US"/>
-        </w:rPr>
-        <w:instrText xml:space="preserve"> HYPERLINK "https://github.com/CowFreedom/ConstrainedOptimization" \h </w:instrText>
-      </w:r>
-      <w:r>
-        <w:fldChar w:fldCharType="separate"/>
-      </w:r>
-      <w:r>
-        <w:rPr>
-          <w:rStyle w:val="InternetLink"/>
-          <w:lang w:val="en-US"/>
-        </w:rPr>
-        <w:t>https://github.com/CowFreedom/ConstrainedOptimization</w:t>
-      </w:r>
-      <w:r>
-        <w:rPr>
-          <w:rStyle w:val="InternetLink"/>
-          <w:lang w:val="en-US"/>
-        </w:rPr>
-        <w:fldChar w:fldCharType="end"/>
-      </w:r>
+      <w:hyperlink r:id="rId7">
+        <w:r>
+          <w:rPr>
+            <w:rStyle w:val="InternetLink"/>
+            <w:lang w:val="en-US"/>
+          </w:rPr>
+          <w:t>https://github.com/CowFreedom/ConstrainedOptimization</w:t>
+        </w:r>
+      </w:hyperlink>
     </w:p>
     <w:p>
       <w:pPr>
@@ -1378,7 +1316,7 @@
         </w:rPr>
         <w:t>The installation equals the standard process for adding UG4 plugins described on </w:t>
       </w:r>
-      <w:hyperlink r:id="rId7">
+      <w:hyperlink r:id="rId8">
         <w:r>
           <w:rPr>
             <w:rStyle w:val="InternetLink"/>
@@ -1486,897 +1424,6 @@
           <w:lang w:val="en-US"/>
         </w:rPr>
       </w:pPr>
-      <w:r>
-        <w:rPr>
-          <w:color w:val="24292E"/>
-          <w:lang w:val="en-US"/>
-        </w:rPr>
-        <w:t>Follow the steps on </w:t>
-      </w:r>
-      <w:hyperlink r:id="rId8">
-        <w:r>
-          <w:rPr>
-            <w:rStyle w:val="InternetLink"/>
-            <w:color w:val="24292E"/>
-            <w:u w:val="none"/>
-            <w:lang w:val="en-US"/>
-          </w:rPr>
-          <w:t xml:space="preserve">the </w:t>
-        </w:r>
-        <w:proofErr w:type="spellStart"/>
-        <w:r>
-          <w:rPr>
-            <w:rStyle w:val="InternetLink"/>
-            <w:color w:val="24292E"/>
-            <w:u w:val="none"/>
-            <w:lang w:val="en-US"/>
-          </w:rPr>
-          <w:t>ughub</w:t>
-        </w:r>
-        <w:proofErr w:type="spellEnd"/>
-        <w:r>
-          <w:rPr>
-            <w:rStyle w:val="InternetLink"/>
-            <w:color w:val="24292E"/>
-            <w:u w:val="none"/>
-            <w:lang w:val="en-US"/>
-          </w:rPr>
-          <w:t xml:space="preserve"> GitHub page.</w:t>
-        </w:r>
-      </w:hyperlink>
-      <w:r>
-        <w:rPr>
-          <w:color w:val="24292E"/>
-          <w:lang w:val="en-US"/>
-        </w:rPr>
-        <w:t> </w:t>
-      </w:r>
-      <w:proofErr w:type="spellStart"/>
-      <w:r>
-        <w:rPr>
-          <w:color w:val="24292E"/>
-        </w:rPr>
-        <w:t>If</w:t>
-      </w:r>
-      <w:proofErr w:type="spellEnd"/>
-      <w:r>
-        <w:rPr>
-          <w:color w:val="24292E"/>
-        </w:rPr>
-        <w:t xml:space="preserve"> </w:t>
-      </w:r>
-      <w:proofErr w:type="spellStart"/>
-      <w:r>
-        <w:rPr>
-          <w:color w:val="24292E"/>
-        </w:rPr>
-        <w:t>errors</w:t>
-      </w:r>
-      <w:proofErr w:type="spellEnd"/>
-      <w:r>
-        <w:rPr>
-          <w:color w:val="24292E"/>
-        </w:rPr>
-        <w:t xml:space="preserve"> </w:t>
-      </w:r>
-      <w:proofErr w:type="spellStart"/>
-      <w:r>
-        <w:rPr>
-          <w:color w:val="24292E"/>
-        </w:rPr>
-        <w:t>occur</w:t>
-      </w:r>
-      <w:proofErr w:type="spellEnd"/>
-      <w:r>
-        <w:rPr>
-          <w:color w:val="24292E"/>
-        </w:rPr>
-        <w:t xml:space="preserve">, </w:t>
-      </w:r>
-      <w:proofErr w:type="spellStart"/>
-      <w:proofErr w:type="gramStart"/>
-      <w:r>
-        <w:rPr>
-          <w:color w:val="24292E"/>
-        </w:rPr>
-        <w:t>proceed</w:t>
-      </w:r>
-      <w:proofErr w:type="spellEnd"/>
-      <w:proofErr w:type="gramEnd"/>
-      <w:r>
-        <w:rPr>
-          <w:color w:val="24292E"/>
-        </w:rPr>
-        <w:t xml:space="preserve"> </w:t>
-      </w:r>
-      <w:proofErr w:type="spellStart"/>
-      <w:r>
-        <w:rPr>
-          <w:color w:val="24292E"/>
-        </w:rPr>
-        <w:t>with</w:t>
-      </w:r>
-      <w:proofErr w:type="spellEnd"/>
-      <w:r>
-        <w:rPr>
-          <w:color w:val="24292E"/>
-        </w:rPr>
-        <w:t xml:space="preserve"> </w:t>
-      </w:r>
-      <w:proofErr w:type="spellStart"/>
-      <w:r>
-        <w:rPr>
-          <w:color w:val="24292E"/>
-        </w:rPr>
-        <w:t>this</w:t>
-      </w:r>
-      <w:proofErr w:type="spellEnd"/>
-      <w:r>
-        <w:rPr>
-          <w:color w:val="24292E"/>
-        </w:rPr>
-        <w:t xml:space="preserve"> </w:t>
-      </w:r>
-      <w:proofErr w:type="spellStart"/>
-      <w:r>
-        <w:rPr>
-          <w:color w:val="24292E"/>
-        </w:rPr>
-        <w:t>text</w:t>
-      </w:r>
-      <w:proofErr w:type="spellEnd"/>
-      <w:r>
-        <w:rPr>
-          <w:color w:val="24292E"/>
-        </w:rPr>
-        <w:t xml:space="preserve">. </w:t>
-      </w:r>
-      <w:r>
-        <w:rPr>
-          <w:color w:val="24292E"/>
-          <w:lang w:val="en-US"/>
-        </w:rPr>
-        <w:t xml:space="preserve">The plugin makes use of C++ </w:t>
-      </w:r>
-      <w:proofErr w:type="gramStart"/>
-      <w:r>
-        <w:rPr>
-          <w:color w:val="24292E"/>
-          <w:lang w:val="en-US"/>
-        </w:rPr>
-        <w:t>std::</w:t>
-      </w:r>
-      <w:proofErr w:type="gramEnd"/>
-      <w:r>
-        <w:rPr>
-          <w:color w:val="24292E"/>
-          <w:lang w:val="en-US"/>
-        </w:rPr>
-        <w:t xml:space="preserve">threads. This might </w:t>
-      </w:r>
-      <w:proofErr w:type="gramStart"/>
-      <w:r>
-        <w:rPr>
-          <w:color w:val="24292E"/>
-          <w:lang w:val="en-US"/>
-        </w:rPr>
-        <w:t>necessitates</w:t>
-      </w:r>
-      <w:proofErr w:type="gramEnd"/>
-      <w:r>
-        <w:rPr>
-          <w:color w:val="24292E"/>
-          <w:lang w:val="en-US"/>
-        </w:rPr>
-        <w:t xml:space="preserve"> activating the -</w:t>
-      </w:r>
-      <w:proofErr w:type="spellStart"/>
-      <w:r>
-        <w:rPr>
-          <w:color w:val="24292E"/>
-          <w:lang w:val="en-US"/>
-        </w:rPr>
-        <w:t>pthread</w:t>
-      </w:r>
-      <w:proofErr w:type="spellEnd"/>
-      <w:r>
-        <w:rPr>
-          <w:color w:val="24292E"/>
-          <w:lang w:val="en-US"/>
-        </w:rPr>
-        <w:t xml:space="preserve"> flag to the build process for ug4. Within your UG4 install library, go to</w:t>
-      </w:r>
-    </w:p>
-    <w:p>
-      <w:pPr>
-        <w:pStyle w:val="PreformattedText"/>
-        <w:spacing w:line="348" w:lineRule="auto"/>
-        <w:rPr>
-          <w:lang w:val="en-US"/>
-        </w:rPr>
-      </w:pPr>
-      <w:r>
-        <w:rPr>
-          <w:rStyle w:val="SourceText"/>
-          <w:rFonts w:ascii="Liberation Serif" w:hAnsi="Liberation Serif"/>
-          <w:color w:val="24292E"/>
-          <w:sz w:val="24"/>
-          <w:szCs w:val="24"/>
-          <w:lang w:val="en-US"/>
-        </w:rPr>
-        <w:t>cd ug4/</w:t>
-      </w:r>
-      <w:proofErr w:type="spellStart"/>
-      <w:r>
-        <w:rPr>
-          <w:rStyle w:val="SourceText"/>
-          <w:rFonts w:ascii="Liberation Serif" w:hAnsi="Liberation Serif"/>
-          <w:color w:val="24292E"/>
-          <w:sz w:val="24"/>
-          <w:szCs w:val="24"/>
-          <w:lang w:val="en-US"/>
-        </w:rPr>
-        <w:t>ugcore</w:t>
-      </w:r>
-      <w:proofErr w:type="spellEnd"/>
-      <w:r>
-        <w:rPr>
-          <w:rStyle w:val="SourceText"/>
-          <w:rFonts w:ascii="Liberation Serif" w:hAnsi="Liberation Serif"/>
-          <w:color w:val="24292E"/>
-          <w:sz w:val="24"/>
-          <w:szCs w:val="24"/>
-          <w:lang w:val="en-US"/>
-        </w:rPr>
-        <w:t>/</w:t>
-      </w:r>
-      <w:proofErr w:type="spellStart"/>
-      <w:r>
-        <w:rPr>
-          <w:rStyle w:val="SourceText"/>
-          <w:rFonts w:ascii="Liberation Serif" w:hAnsi="Liberation Serif"/>
-          <w:color w:val="24292E"/>
-          <w:sz w:val="24"/>
-          <w:szCs w:val="24"/>
-          <w:lang w:val="en-US"/>
-        </w:rPr>
-        <w:t>cmake</w:t>
-      </w:r>
-      <w:proofErr w:type="spellEnd"/>
-      <w:r>
-        <w:rPr>
-          <w:rStyle w:val="SourceText"/>
-          <w:rFonts w:ascii="Liberation Serif" w:hAnsi="Liberation Serif"/>
-          <w:color w:val="24292E"/>
-          <w:sz w:val="24"/>
-          <w:szCs w:val="24"/>
-          <w:lang w:val="en-US"/>
-        </w:rPr>
-        <w:t>/</w:t>
-      </w:r>
-    </w:p>
-    <w:p>
-      <w:pPr>
-        <w:pStyle w:val="BodyText"/>
-        <w:spacing w:after="230"/>
-        <w:rPr>
-          <w:color w:val="24292E"/>
-          <w:lang w:val="en-US"/>
-        </w:rPr>
-      </w:pPr>
-      <w:r>
-        <w:rPr>
-          <w:color w:val="24292E"/>
-          <w:lang w:val="en-US"/>
-        </w:rPr>
-        <w:t>and open</w:t>
-      </w:r>
-    </w:p>
-    <w:p>
-      <w:pPr>
-        <w:pStyle w:val="PreformattedText"/>
-        <w:spacing w:line="348" w:lineRule="auto"/>
-        <w:rPr>
-          <w:lang w:val="en-US"/>
-        </w:rPr>
-      </w:pPr>
-      <w:proofErr w:type="spellStart"/>
-      <w:r>
-        <w:rPr>
-          <w:rStyle w:val="SourceText"/>
-          <w:rFonts w:ascii="Liberation Serif" w:hAnsi="Liberation Serif"/>
-          <w:color w:val="24292E"/>
-          <w:sz w:val="24"/>
-          <w:szCs w:val="24"/>
-          <w:lang w:val="en-US"/>
-        </w:rPr>
-        <w:t>ug_</w:t>
-      </w:r>
-      <w:proofErr w:type="gramStart"/>
-      <w:r>
-        <w:rPr>
-          <w:rStyle w:val="SourceText"/>
-          <w:rFonts w:ascii="Liberation Serif" w:hAnsi="Liberation Serif"/>
-          <w:color w:val="24292E"/>
-          <w:sz w:val="24"/>
-          <w:szCs w:val="24"/>
-          <w:lang w:val="en-US"/>
-        </w:rPr>
-        <w:t>includes.cmake</w:t>
-      </w:r>
-      <w:proofErr w:type="spellEnd"/>
-      <w:proofErr w:type="gramEnd"/>
-    </w:p>
-    <w:p>
-      <w:pPr>
-        <w:pStyle w:val="BodyText"/>
-        <w:spacing w:after="230"/>
-        <w:rPr>
-          <w:color w:val="24292E"/>
-          <w:lang w:val="en-US"/>
-        </w:rPr>
-      </w:pPr>
-      <w:r>
-        <w:rPr>
-          <w:color w:val="24292E"/>
-          <w:lang w:val="en-US"/>
-        </w:rPr>
-        <w:t>Now search for</w:t>
-      </w:r>
-    </w:p>
-    <w:p>
-      <w:pPr>
-        <w:pStyle w:val="PreformattedText"/>
-        <w:spacing w:line="348" w:lineRule="auto"/>
-        <w:rPr>
-          <w:lang w:val="en-US"/>
-        </w:rPr>
-      </w:pPr>
-      <w:r>
-        <w:rPr>
-          <w:rStyle w:val="SourceText"/>
-          <w:rFonts w:ascii="Liberation Serif" w:hAnsi="Liberation Serif"/>
-          <w:color w:val="24292E"/>
-          <w:sz w:val="24"/>
-          <w:szCs w:val="24"/>
-          <w:lang w:val="en-US"/>
-        </w:rPr>
-        <w:t>elseif("${CMAKE_CXX_COMPILER_ID}" STREQUAL "GNU")</w:t>
-      </w:r>
-    </w:p>
-    <w:p>
-      <w:pPr>
-        <w:pStyle w:val="PreformattedText"/>
-        <w:spacing w:line="348" w:lineRule="auto"/>
-        <w:rPr>
-          <w:lang w:val="en-US"/>
-        </w:rPr>
-      </w:pPr>
-      <w:r>
-        <w:rPr>
-          <w:rStyle w:val="SourceText"/>
-          <w:rFonts w:ascii="Liberation Serif" w:hAnsi="Liberation Serif"/>
-          <w:color w:val="24292E"/>
-          <w:sz w:val="24"/>
-          <w:szCs w:val="24"/>
-          <w:lang w:val="en-US"/>
-        </w:rPr>
-        <w:t xml:space="preserve">   </w:t>
-      </w:r>
-      <w:proofErr w:type="spellStart"/>
-      <w:r>
-        <w:rPr>
-          <w:rStyle w:val="SourceText"/>
-          <w:rFonts w:ascii="Liberation Serif" w:hAnsi="Liberation Serif"/>
-          <w:color w:val="24292E"/>
-          <w:sz w:val="24"/>
-          <w:szCs w:val="24"/>
-          <w:lang w:val="en-US"/>
-        </w:rPr>
-        <w:t>add_cxx_flag</w:t>
-      </w:r>
-      <w:proofErr w:type="spellEnd"/>
-      <w:r>
-        <w:rPr>
-          <w:rStyle w:val="SourceText"/>
-          <w:rFonts w:ascii="Liberation Serif" w:hAnsi="Liberation Serif"/>
-          <w:color w:val="24292E"/>
-          <w:sz w:val="24"/>
-          <w:szCs w:val="24"/>
-          <w:lang w:val="en-US"/>
-        </w:rPr>
-        <w:t>("-Wall")</w:t>
-      </w:r>
-    </w:p>
-    <w:p>
-      <w:pPr>
-        <w:pStyle w:val="PreformattedText"/>
-        <w:spacing w:line="348" w:lineRule="auto"/>
-        <w:rPr>
-          <w:lang w:val="en-US"/>
-        </w:rPr>
-      </w:pPr>
-      <w:r>
-        <w:rPr>
-          <w:rStyle w:val="SourceText"/>
-          <w:rFonts w:ascii="Liberation Serif" w:hAnsi="Liberation Serif"/>
-          <w:color w:val="24292E"/>
-          <w:sz w:val="24"/>
-          <w:szCs w:val="24"/>
-          <w:lang w:val="en-US"/>
-        </w:rPr>
-        <w:t xml:space="preserve">   </w:t>
-      </w:r>
-      <w:proofErr w:type="spellStart"/>
-      <w:r>
-        <w:rPr>
-          <w:rStyle w:val="SourceText"/>
-          <w:rFonts w:ascii="Liberation Serif" w:hAnsi="Liberation Serif"/>
-          <w:color w:val="24292E"/>
-          <w:sz w:val="24"/>
-          <w:szCs w:val="24"/>
-          <w:lang w:val="en-US"/>
-        </w:rPr>
-        <w:t>add_cxx_flag</w:t>
-      </w:r>
-      <w:proofErr w:type="spellEnd"/>
-      <w:r>
-        <w:rPr>
-          <w:rStyle w:val="SourceText"/>
-          <w:rFonts w:ascii="Liberation Serif" w:hAnsi="Liberation Serif"/>
-          <w:color w:val="24292E"/>
-          <w:sz w:val="24"/>
-          <w:szCs w:val="24"/>
-          <w:lang w:val="en-US"/>
-        </w:rPr>
-        <w:t>("-</w:t>
-      </w:r>
-      <w:proofErr w:type="spellStart"/>
-      <w:r>
-        <w:rPr>
-          <w:rStyle w:val="SourceText"/>
-          <w:rFonts w:ascii="Liberation Serif" w:hAnsi="Liberation Serif"/>
-          <w:color w:val="24292E"/>
-          <w:sz w:val="24"/>
-          <w:szCs w:val="24"/>
-          <w:lang w:val="en-US"/>
-        </w:rPr>
-        <w:t>Wno-multichar</w:t>
-      </w:r>
-      <w:proofErr w:type="spellEnd"/>
-      <w:r>
-        <w:rPr>
-          <w:rStyle w:val="SourceText"/>
-          <w:rFonts w:ascii="Liberation Serif" w:hAnsi="Liberation Serif"/>
-          <w:color w:val="24292E"/>
-          <w:sz w:val="24"/>
-          <w:szCs w:val="24"/>
-          <w:lang w:val="en-US"/>
-        </w:rPr>
-        <w:t>")</w:t>
-      </w:r>
-    </w:p>
-    <w:p>
-      <w:pPr>
-        <w:pStyle w:val="PreformattedText"/>
-        <w:spacing w:line="348" w:lineRule="auto"/>
-        <w:rPr>
-          <w:lang w:val="en-US"/>
-        </w:rPr>
-      </w:pPr>
-      <w:r>
-        <w:rPr>
-          <w:rStyle w:val="SourceText"/>
-          <w:rFonts w:ascii="Liberation Serif" w:hAnsi="Liberation Serif"/>
-          <w:color w:val="24292E"/>
-          <w:sz w:val="24"/>
-          <w:szCs w:val="24"/>
-          <w:lang w:val="en-US"/>
-        </w:rPr>
-        <w:t xml:space="preserve">   </w:t>
-      </w:r>
-      <w:proofErr w:type="spellStart"/>
-      <w:r>
-        <w:rPr>
-          <w:rStyle w:val="SourceText"/>
-          <w:rFonts w:ascii="Liberation Serif" w:hAnsi="Liberation Serif"/>
-          <w:color w:val="24292E"/>
-          <w:sz w:val="24"/>
-          <w:szCs w:val="24"/>
-          <w:lang w:val="en-US"/>
-        </w:rPr>
-        <w:t>add_cxx_flag</w:t>
-      </w:r>
-      <w:proofErr w:type="spellEnd"/>
-      <w:r>
-        <w:rPr>
-          <w:rStyle w:val="SourceText"/>
-          <w:rFonts w:ascii="Liberation Serif" w:hAnsi="Liberation Serif"/>
-          <w:color w:val="24292E"/>
-          <w:sz w:val="24"/>
-          <w:szCs w:val="24"/>
-          <w:lang w:val="en-US"/>
-        </w:rPr>
-        <w:t>("-</w:t>
-      </w:r>
-      <w:proofErr w:type="spellStart"/>
-      <w:r>
-        <w:rPr>
-          <w:rStyle w:val="SourceText"/>
-          <w:rFonts w:ascii="Liberation Serif" w:hAnsi="Liberation Serif"/>
-          <w:color w:val="24292E"/>
-          <w:sz w:val="24"/>
-          <w:szCs w:val="24"/>
-          <w:lang w:val="en-US"/>
-        </w:rPr>
-        <w:t>Wno</w:t>
-      </w:r>
-      <w:proofErr w:type="spellEnd"/>
-      <w:r>
-        <w:rPr>
-          <w:rStyle w:val="SourceText"/>
-          <w:rFonts w:ascii="Liberation Serif" w:hAnsi="Liberation Serif"/>
-          <w:color w:val="24292E"/>
-          <w:sz w:val="24"/>
-          <w:szCs w:val="24"/>
-          <w:lang w:val="en-US"/>
-        </w:rPr>
-        <w:t>-unused-local-typedefs")</w:t>
-      </w:r>
-    </w:p>
-    <w:p>
-      <w:pPr>
-        <w:pStyle w:val="PreformattedText"/>
-        <w:spacing w:line="348" w:lineRule="auto"/>
-        <w:rPr>
-          <w:lang w:val="en-US"/>
-        </w:rPr>
-      </w:pPr>
-      <w:r>
-        <w:rPr>
-          <w:rStyle w:val="SourceText"/>
-          <w:rFonts w:ascii="Liberation Serif" w:hAnsi="Liberation Serif"/>
-          <w:color w:val="24292E"/>
-          <w:sz w:val="24"/>
-          <w:szCs w:val="24"/>
-          <w:lang w:val="en-US"/>
-        </w:rPr>
-        <w:t xml:space="preserve">   </w:t>
-      </w:r>
-      <w:proofErr w:type="spellStart"/>
-      <w:r>
-        <w:rPr>
-          <w:rStyle w:val="SourceText"/>
-          <w:rFonts w:ascii="Liberation Serif" w:hAnsi="Liberation Serif"/>
-          <w:color w:val="24292E"/>
-          <w:sz w:val="24"/>
-          <w:szCs w:val="24"/>
-          <w:lang w:val="en-US"/>
-        </w:rPr>
-        <w:t>add_cxx_flag</w:t>
-      </w:r>
-      <w:proofErr w:type="spellEnd"/>
-      <w:r>
-        <w:rPr>
-          <w:rStyle w:val="SourceText"/>
-          <w:rFonts w:ascii="Liberation Serif" w:hAnsi="Liberation Serif"/>
-          <w:color w:val="24292E"/>
-          <w:sz w:val="24"/>
-          <w:szCs w:val="24"/>
-          <w:lang w:val="en-US"/>
-        </w:rPr>
-        <w:t>("-</w:t>
-      </w:r>
-      <w:proofErr w:type="spellStart"/>
-      <w:r>
-        <w:rPr>
-          <w:rStyle w:val="SourceText"/>
-          <w:rFonts w:ascii="Liberation Serif" w:hAnsi="Liberation Serif"/>
-          <w:color w:val="24292E"/>
-          <w:sz w:val="24"/>
-          <w:szCs w:val="24"/>
-          <w:lang w:val="en-US"/>
-        </w:rPr>
-        <w:t>Wno</w:t>
-      </w:r>
-      <w:proofErr w:type="spellEnd"/>
-      <w:r>
-        <w:rPr>
-          <w:rStyle w:val="SourceText"/>
-          <w:rFonts w:ascii="Liberation Serif" w:hAnsi="Liberation Serif"/>
-          <w:color w:val="24292E"/>
-          <w:sz w:val="24"/>
-          <w:szCs w:val="24"/>
-          <w:lang w:val="en-US"/>
-        </w:rPr>
-        <w:t>-maybe-uninitialized")</w:t>
-      </w:r>
-    </w:p>
-    <w:p>
-      <w:pPr>
-        <w:pStyle w:val="BodyText"/>
-        <w:spacing w:after="230"/>
-        <w:rPr>
-          <w:color w:val="24292E"/>
-          <w:lang w:val="en-US"/>
-        </w:rPr>
-      </w:pPr>
-      <w:r>
-        <w:rPr>
-          <w:color w:val="24292E"/>
-          <w:lang w:val="en-US"/>
-        </w:rPr>
-        <w:t>and add</w:t>
-      </w:r>
-    </w:p>
-    <w:p>
-      <w:pPr>
-        <w:pStyle w:val="PreformattedText"/>
-        <w:spacing w:line="348" w:lineRule="auto"/>
-        <w:rPr>
-          <w:lang w:val="en-US"/>
-        </w:rPr>
-      </w:pPr>
-      <w:proofErr w:type="spellStart"/>
-      <w:r>
-        <w:rPr>
-          <w:rStyle w:val="SourceText"/>
-          <w:rFonts w:ascii="Liberation Serif" w:hAnsi="Liberation Serif"/>
-          <w:color w:val="24292E"/>
-          <w:sz w:val="24"/>
-          <w:szCs w:val="24"/>
-          <w:lang w:val="en-US"/>
-        </w:rPr>
-        <w:t>add_cxx_flag</w:t>
-      </w:r>
-      <w:proofErr w:type="spellEnd"/>
-      <w:r>
-        <w:rPr>
-          <w:rStyle w:val="SourceText"/>
-          <w:rFonts w:ascii="Liberation Serif" w:hAnsi="Liberation Serif"/>
-          <w:color w:val="24292E"/>
-          <w:sz w:val="24"/>
-          <w:szCs w:val="24"/>
-          <w:lang w:val="en-US"/>
-        </w:rPr>
-        <w:t>("-</w:t>
-      </w:r>
-      <w:proofErr w:type="spellStart"/>
-      <w:r>
-        <w:rPr>
-          <w:rStyle w:val="SourceText"/>
-          <w:rFonts w:ascii="Liberation Serif" w:hAnsi="Liberation Serif"/>
-          <w:color w:val="24292E"/>
-          <w:sz w:val="24"/>
-          <w:szCs w:val="24"/>
-          <w:lang w:val="en-US"/>
-        </w:rPr>
-        <w:t>pthread</w:t>
-      </w:r>
-      <w:proofErr w:type="spellEnd"/>
-      <w:r>
-        <w:rPr>
-          <w:rStyle w:val="SourceText"/>
-          <w:rFonts w:ascii="Liberation Serif" w:hAnsi="Liberation Serif"/>
-          <w:color w:val="24292E"/>
-          <w:sz w:val="24"/>
-          <w:szCs w:val="24"/>
-          <w:lang w:val="en-US"/>
-        </w:rPr>
-        <w:t>")</w:t>
-      </w:r>
-    </w:p>
-    <w:p>
-      <w:pPr>
-        <w:pStyle w:val="BodyText"/>
-        <w:spacing w:after="230"/>
-      </w:pPr>
-      <w:r>
-        <w:rPr>
-          <w:color w:val="24292E"/>
-          <w:lang w:val="en-US"/>
-        </w:rPr>
-        <w:lastRenderedPageBreak/>
-        <w:t>to the GNU include statements. Now rebuild UG4 as described on </w:t>
-      </w:r>
-      <w:r>
-        <w:fldChar w:fldCharType="begin"/>
-      </w:r>
-      <w:r>
-        <w:rPr>
-          <w:lang w:val="en-US"/>
-        </w:rPr>
-        <w:instrText xml:space="preserve"> HYPERLINK "https://github.com/UG4/ughub" \h </w:instrText>
-      </w:r>
-      <w:r>
-        <w:fldChar w:fldCharType="separate"/>
-      </w:r>
-      <w:r>
-        <w:rPr>
-          <w:rStyle w:val="InternetLink"/>
-          <w:color w:val="24292E"/>
-          <w:u w:val="none"/>
-          <w:lang w:val="en-US"/>
-        </w:rPr>
-        <w:t xml:space="preserve">the </w:t>
-      </w:r>
-      <w:proofErr w:type="spellStart"/>
-      <w:r>
-        <w:rPr>
-          <w:rStyle w:val="InternetLink"/>
-          <w:color w:val="24292E"/>
-          <w:u w:val="none"/>
-          <w:lang w:val="en-US"/>
-        </w:rPr>
-        <w:t>ughub</w:t>
-      </w:r>
-      <w:proofErr w:type="spellEnd"/>
-      <w:r>
-        <w:rPr>
-          <w:rStyle w:val="InternetLink"/>
-          <w:color w:val="24292E"/>
-          <w:u w:val="none"/>
-          <w:lang w:val="en-US"/>
-        </w:rPr>
-        <w:t xml:space="preserve"> GitHub page.</w:t>
-      </w:r>
-      <w:r>
-        <w:rPr>
-          <w:rStyle w:val="InternetLink"/>
-          <w:color w:val="24292E"/>
-          <w:u w:val="none"/>
-          <w:lang w:val="en-US"/>
-        </w:rPr>
-        <w:fldChar w:fldCharType="end"/>
-      </w:r>
-      <w:r>
-        <w:rPr>
-          <w:color w:val="24292E"/>
-          <w:lang w:val="en-US"/>
-        </w:rPr>
-        <w:t> </w:t>
-      </w:r>
-      <w:r>
-        <w:rPr>
-          <w:color w:val="24292E"/>
-        </w:rPr>
-        <w:t xml:space="preserve">The </w:t>
-      </w:r>
-      <w:proofErr w:type="spellStart"/>
-      <w:r>
-        <w:rPr>
-          <w:color w:val="24292E"/>
-        </w:rPr>
-        <w:t>plugin</w:t>
-      </w:r>
-      <w:proofErr w:type="spellEnd"/>
-      <w:r>
-        <w:rPr>
-          <w:color w:val="24292E"/>
-        </w:rPr>
-        <w:t xml:space="preserve"> </w:t>
-      </w:r>
-      <w:proofErr w:type="spellStart"/>
-      <w:r>
-        <w:rPr>
-          <w:color w:val="24292E"/>
-        </w:rPr>
-        <w:t>should</w:t>
-      </w:r>
-      <w:proofErr w:type="spellEnd"/>
-      <w:r>
-        <w:rPr>
-          <w:color w:val="24292E"/>
-        </w:rPr>
-        <w:t xml:space="preserve"> </w:t>
-      </w:r>
-      <w:proofErr w:type="spellStart"/>
-      <w:r>
-        <w:rPr>
-          <w:color w:val="24292E"/>
-        </w:rPr>
-        <w:t>now</w:t>
-      </w:r>
-      <w:proofErr w:type="spellEnd"/>
-      <w:r>
-        <w:rPr>
-          <w:color w:val="24292E"/>
-        </w:rPr>
-        <w:t xml:space="preserve"> </w:t>
-      </w:r>
-      <w:proofErr w:type="spellStart"/>
-      <w:r>
-        <w:rPr>
-          <w:color w:val="24292E"/>
-        </w:rPr>
-        <w:t>be</w:t>
-      </w:r>
-      <w:proofErr w:type="spellEnd"/>
-      <w:r>
-        <w:rPr>
-          <w:color w:val="24292E"/>
-        </w:rPr>
-        <w:t xml:space="preserve"> </w:t>
-      </w:r>
-      <w:proofErr w:type="spellStart"/>
-      <w:r>
-        <w:rPr>
-          <w:color w:val="24292E"/>
-        </w:rPr>
-        <w:t>installed</w:t>
-      </w:r>
-      <w:proofErr w:type="spellEnd"/>
-      <w:r>
-        <w:rPr>
-          <w:color w:val="24292E"/>
-        </w:rPr>
-        <w:t xml:space="preserve"> </w:t>
-      </w:r>
-      <w:proofErr w:type="spellStart"/>
-      <w:r>
-        <w:rPr>
-          <w:color w:val="24292E"/>
-        </w:rPr>
-        <w:t>without</w:t>
-      </w:r>
-      <w:proofErr w:type="spellEnd"/>
-      <w:r>
-        <w:rPr>
-          <w:color w:val="24292E"/>
-        </w:rPr>
-        <w:t xml:space="preserve"> </w:t>
-      </w:r>
-      <w:proofErr w:type="spellStart"/>
-      <w:r>
-        <w:rPr>
-          <w:color w:val="24292E"/>
-        </w:rPr>
-        <w:t>any</w:t>
-      </w:r>
-      <w:proofErr w:type="spellEnd"/>
-      <w:r>
-        <w:rPr>
-          <w:color w:val="24292E"/>
-        </w:rPr>
-        <w:t xml:space="preserve"> </w:t>
-      </w:r>
-      <w:proofErr w:type="spellStart"/>
-      <w:r>
-        <w:rPr>
-          <w:color w:val="24292E"/>
-        </w:rPr>
-        <w:t>issues</w:t>
-      </w:r>
-      <w:proofErr w:type="spellEnd"/>
-      <w:r>
-        <w:rPr>
-          <w:color w:val="24292E"/>
-        </w:rPr>
-        <w:t>.</w:t>
-      </w:r>
-    </w:p>
-    <w:p>
-      <w:pPr>
-        <w:pStyle w:val="Heading3"/>
-      </w:pPr>
-      <w:bookmarkStart w:id="3" w:name="_Toc69990496"/>
-      <w:proofErr w:type="spellStart"/>
-      <w:r>
-        <w:t>Clang</w:t>
-      </w:r>
-      <w:bookmarkEnd w:id="3"/>
-      <w:proofErr w:type="spellEnd"/>
-    </w:p>
-    <w:p>
-      <w:pPr>
-        <w:pStyle w:val="BodyText"/>
-        <w:spacing w:after="230"/>
-        <w:rPr>
-          <w:lang w:val="en-US"/>
-        </w:rPr>
-      </w:pPr>
-      <w:bookmarkStart w:id="4" w:name="user-content-installation-notes-for-clan"/>
-      <w:bookmarkEnd w:id="4"/>
       <w:r>
         <w:rPr>
           <w:color w:val="24292E"/>
@@ -2420,23 +1467,114 @@
           <w:color w:val="24292E"/>
           <w:lang w:val="en-US"/>
         </w:rPr>
-        <w:t xml:space="preserve">. If errors occur, </w:t>
-      </w:r>
+        <w:t> </w:t>
+      </w:r>
+      <w:proofErr w:type="spellStart"/>
+      <w:r>
+        <w:rPr>
+          <w:color w:val="24292E"/>
+        </w:rPr>
+        <w:t>If</w:t>
+      </w:r>
+      <w:proofErr w:type="spellEnd"/>
+      <w:r>
+        <w:rPr>
+          <w:color w:val="24292E"/>
+        </w:rPr>
+        <w:t xml:space="preserve"> </w:t>
+      </w:r>
+      <w:proofErr w:type="spellStart"/>
+      <w:r>
+        <w:rPr>
+          <w:color w:val="24292E"/>
+        </w:rPr>
+        <w:t>errors</w:t>
+      </w:r>
+      <w:proofErr w:type="spellEnd"/>
+      <w:r>
+        <w:rPr>
+          <w:color w:val="24292E"/>
+        </w:rPr>
+        <w:t xml:space="preserve"> </w:t>
+      </w:r>
+      <w:proofErr w:type="spellStart"/>
+      <w:r>
+        <w:rPr>
+          <w:color w:val="24292E"/>
+        </w:rPr>
+        <w:t>occur</w:t>
+      </w:r>
+      <w:proofErr w:type="spellEnd"/>
+      <w:r>
+        <w:rPr>
+          <w:color w:val="24292E"/>
+        </w:rPr>
+        <w:t xml:space="preserve">, </w:t>
+      </w:r>
+      <w:proofErr w:type="spellStart"/>
       <w:proofErr w:type="gramStart"/>
       <w:r>
         <w:rPr>
           <w:color w:val="24292E"/>
-          <w:lang w:val="en-US"/>
         </w:rPr>
         <w:t>proceed</w:t>
       </w:r>
+      <w:proofErr w:type="spellEnd"/>
       <w:proofErr w:type="gramEnd"/>
       <w:r>
         <w:rPr>
           <w:color w:val="24292E"/>
-          <w:lang w:val="en-US"/>
-        </w:rPr>
-        <w:t xml:space="preserve"> with this text. The plugin makes use of C++11 features, like </w:t>
+        </w:rPr>
+        <w:t xml:space="preserve"> </w:t>
+      </w:r>
+      <w:proofErr w:type="spellStart"/>
+      <w:r>
+        <w:rPr>
+          <w:color w:val="24292E"/>
+        </w:rPr>
+        <w:t>with</w:t>
+      </w:r>
+      <w:proofErr w:type="spellEnd"/>
+      <w:r>
+        <w:rPr>
+          <w:color w:val="24292E"/>
+        </w:rPr>
+        <w:t xml:space="preserve"> </w:t>
+      </w:r>
+      <w:proofErr w:type="spellStart"/>
+      <w:r>
+        <w:rPr>
+          <w:color w:val="24292E"/>
+        </w:rPr>
+        <w:t>this</w:t>
+      </w:r>
+      <w:proofErr w:type="spellEnd"/>
+      <w:r>
+        <w:rPr>
+          <w:color w:val="24292E"/>
+        </w:rPr>
+        <w:t xml:space="preserve"> </w:t>
+      </w:r>
+      <w:proofErr w:type="spellStart"/>
+      <w:r>
+        <w:rPr>
+          <w:color w:val="24292E"/>
+        </w:rPr>
+        <w:t>text</w:t>
+      </w:r>
+      <w:proofErr w:type="spellEnd"/>
+      <w:r>
+        <w:rPr>
+          <w:color w:val="24292E"/>
+        </w:rPr>
+        <w:t xml:space="preserve">. </w:t>
+      </w:r>
+      <w:r>
+        <w:rPr>
+          <w:color w:val="24292E"/>
+          <w:lang w:val="en-US"/>
+        </w:rPr>
+        <w:t xml:space="preserve">The plugin makes use of C++ </w:t>
       </w:r>
       <w:proofErr w:type="gramStart"/>
       <w:r>
@@ -2452,23 +1590,7 @@
           <w:color w:val="24292E"/>
           <w:lang w:val="en-US"/>
         </w:rPr>
-        <w:t xml:space="preserve">threads and </w:t>
-      </w:r>
-      <w:proofErr w:type="spellStart"/>
-      <w:r>
-        <w:rPr>
-          <w:color w:val="24292E"/>
-          <w:lang w:val="en-US"/>
-        </w:rPr>
-        <w:t>constexpr</w:t>
-      </w:r>
-      <w:proofErr w:type="spellEnd"/>
-      <w:r>
-        <w:rPr>
-          <w:color w:val="24292E"/>
-          <w:lang w:val="en-US"/>
-        </w:rPr>
-        <w:t xml:space="preserve">. This might </w:t>
+        <w:t xml:space="preserve">threads. This might </w:t>
       </w:r>
       <w:proofErr w:type="gramStart"/>
       <w:r>
@@ -2484,23 +1606,23 @@
           <w:color w:val="24292E"/>
           <w:lang w:val="en-US"/>
         </w:rPr>
-        <w:t xml:space="preserve"> activating the -std=</w:t>
-      </w:r>
-      <w:proofErr w:type="spellStart"/>
-      <w:r>
-        <w:rPr>
-          <w:color w:val="24292E"/>
-          <w:lang w:val="en-US"/>
-        </w:rPr>
-        <w:t>c++</w:t>
-      </w:r>
-      <w:proofErr w:type="spellEnd"/>
-      <w:r>
-        <w:rPr>
-          <w:color w:val="24292E"/>
-          <w:lang w:val="en-US"/>
-        </w:rPr>
-        <w:t>11 flag to the build process for ug4. Within your UG4 install library, go to</w:t>
+        <w:t xml:space="preserve"> activating the -</w:t>
+      </w:r>
+      <w:proofErr w:type="spellStart"/>
+      <w:r>
+        <w:rPr>
+          <w:color w:val="24292E"/>
+          <w:lang w:val="en-US"/>
+        </w:rPr>
+        <w:t>pthread</w:t>
+      </w:r>
+      <w:proofErr w:type="spellEnd"/>
+      <w:r>
+        <w:rPr>
+          <w:color w:val="24292E"/>
+          <w:lang w:val="en-US"/>
+        </w:rPr>
+        <w:t xml:space="preserve"> flag to the build process for ug4. Within your UG4 install library, go to</w:t>
       </w:r>
     </w:p>
     <w:p>
@@ -2657,7 +1779,7 @@
           <w:szCs w:val="24"/>
           <w:lang w:val="en-US"/>
         </w:rPr>
-        <w:t>elseif("${CMAKE_CXX_COMPILER_ID}" STREQUAL "Clang")</w:t>
+        <w:t>elseif("${CMAKE_CXX_COMPILER_ID}" STREQUAL "GNU")</w:t>
       </w:r>
     </w:p>
     <w:p>
@@ -2677,7 +1799,7 @@
           <w:szCs w:val="24"/>
           <w:lang w:val="en-US"/>
         </w:rPr>
-        <w:t xml:space="preserve">    </w:t>
+        <w:t xml:space="preserve">   </w:t>
       </w:r>
       <w:proofErr w:type="spellStart"/>
       <w:r>
@@ -2721,7 +1843,7 @@
           <w:szCs w:val="24"/>
           <w:lang w:val="en-US"/>
         </w:rPr>
-        <w:t xml:space="preserve">    </w:t>
+        <w:t xml:space="preserve">   </w:t>
       </w:r>
       <w:proofErr w:type="spellStart"/>
       <w:r>
@@ -2774,30 +1896,12 @@
     </w:p>
     <w:p>
       <w:pPr>
-        <w:pStyle w:val="BodyText"/>
-        <w:spacing w:after="230"/>
-        <w:rPr>
-          <w:color w:val="24292E"/>
-          <w:lang w:val="en-US"/>
-        </w:rPr>
-      </w:pPr>
-      <w:r>
-        <w:rPr>
-          <w:color w:val="24292E"/>
-          <w:lang w:val="en-US"/>
-        </w:rPr>
-        <w:t>and add</w:t>
-      </w:r>
-    </w:p>
-    <w:p>
-      <w:pPr>
         <w:pStyle w:val="PreformattedText"/>
         <w:spacing w:line="348" w:lineRule="auto"/>
         <w:rPr>
           <w:lang w:val="en-US"/>
         </w:rPr>
       </w:pPr>
-      <w:proofErr w:type="gramStart"/>
       <w:r>
         <w:rPr>
           <w:rStyle w:val="SourceText"/>
@@ -2807,9 +1911,9 @@
           <w:szCs w:val="24"/>
           <w:lang w:val="en-US"/>
         </w:rPr>
-        <w:t>set(</w:t>
-      </w:r>
-      <w:proofErr w:type="gramEnd"/>
+        <w:t xml:space="preserve">   </w:t>
+      </w:r>
+      <w:proofErr w:type="spellStart"/>
       <w:r>
         <w:rPr>
           <w:rStyle w:val="SourceText"/>
@@ -2819,9 +1923,9 @@
           <w:szCs w:val="24"/>
           <w:lang w:val="en-US"/>
         </w:rPr>
-        <w:t>CMAKE_CXX_FLAGS "${CMAKE_CXX_FLAGS} -std=</w:t>
-      </w:r>
-      <w:proofErr w:type="spellStart"/>
+        <w:t>add_cxx_flag</w:t>
+      </w:r>
+      <w:proofErr w:type="spellEnd"/>
       <w:r>
         <w:rPr>
           <w:rStyle w:val="SourceText"/>
@@ -2831,9 +1935,9 @@
           <w:szCs w:val="24"/>
           <w:lang w:val="en-US"/>
         </w:rPr>
-        <w:t>c++</w:t>
-      </w:r>
-      <w:proofErr w:type="spellEnd"/>
+        <w:t>("-</w:t>
+      </w:r>
+      <w:proofErr w:type="spellStart"/>
       <w:r>
         <w:rPr>
           <w:rStyle w:val="SourceText"/>
@@ -2843,6 +1947,821 @@
           <w:szCs w:val="24"/>
           <w:lang w:val="en-US"/>
         </w:rPr>
+        <w:t>Wno</w:t>
+      </w:r>
+      <w:proofErr w:type="spellEnd"/>
+      <w:r>
+        <w:rPr>
+          <w:rStyle w:val="SourceText"/>
+          <w:rFonts w:ascii="Liberation Serif" w:hAnsi="Liberation Serif"/>
+          <w:color w:val="24292E"/>
+          <w:sz w:val="24"/>
+          <w:szCs w:val="24"/>
+          <w:lang w:val="en-US"/>
+        </w:rPr>
+        <w:t>-unused-local-typedefs")</w:t>
+      </w:r>
+    </w:p>
+    <w:p>
+      <w:pPr>
+        <w:pStyle w:val="PreformattedText"/>
+        <w:spacing w:line="348" w:lineRule="auto"/>
+        <w:rPr>
+          <w:lang w:val="en-US"/>
+        </w:rPr>
+      </w:pPr>
+      <w:r>
+        <w:rPr>
+          <w:rStyle w:val="SourceText"/>
+          <w:rFonts w:ascii="Liberation Serif" w:hAnsi="Liberation Serif"/>
+          <w:color w:val="24292E"/>
+          <w:sz w:val="24"/>
+          <w:szCs w:val="24"/>
+          <w:lang w:val="en-US"/>
+        </w:rPr>
+        <w:t xml:space="preserve">   </w:t>
+      </w:r>
+      <w:proofErr w:type="spellStart"/>
+      <w:r>
+        <w:rPr>
+          <w:rStyle w:val="SourceText"/>
+          <w:rFonts w:ascii="Liberation Serif" w:hAnsi="Liberation Serif"/>
+          <w:color w:val="24292E"/>
+          <w:sz w:val="24"/>
+          <w:szCs w:val="24"/>
+          <w:lang w:val="en-US"/>
+        </w:rPr>
+        <w:t>add_cxx_flag</w:t>
+      </w:r>
+      <w:proofErr w:type="spellEnd"/>
+      <w:r>
+        <w:rPr>
+          <w:rStyle w:val="SourceText"/>
+          <w:rFonts w:ascii="Liberation Serif" w:hAnsi="Liberation Serif"/>
+          <w:color w:val="24292E"/>
+          <w:sz w:val="24"/>
+          <w:szCs w:val="24"/>
+          <w:lang w:val="en-US"/>
+        </w:rPr>
+        <w:t>("-</w:t>
+      </w:r>
+      <w:proofErr w:type="spellStart"/>
+      <w:r>
+        <w:rPr>
+          <w:rStyle w:val="SourceText"/>
+          <w:rFonts w:ascii="Liberation Serif" w:hAnsi="Liberation Serif"/>
+          <w:color w:val="24292E"/>
+          <w:sz w:val="24"/>
+          <w:szCs w:val="24"/>
+          <w:lang w:val="en-US"/>
+        </w:rPr>
+        <w:t>Wno</w:t>
+      </w:r>
+      <w:proofErr w:type="spellEnd"/>
+      <w:r>
+        <w:rPr>
+          <w:rStyle w:val="SourceText"/>
+          <w:rFonts w:ascii="Liberation Serif" w:hAnsi="Liberation Serif"/>
+          <w:color w:val="24292E"/>
+          <w:sz w:val="24"/>
+          <w:szCs w:val="24"/>
+          <w:lang w:val="en-US"/>
+        </w:rPr>
+        <w:t>-maybe-uninitialized")</w:t>
+      </w:r>
+    </w:p>
+    <w:p>
+      <w:pPr>
+        <w:pStyle w:val="BodyText"/>
+        <w:spacing w:after="230"/>
+        <w:rPr>
+          <w:color w:val="24292E"/>
+          <w:lang w:val="en-US"/>
+        </w:rPr>
+      </w:pPr>
+      <w:r>
+        <w:rPr>
+          <w:color w:val="24292E"/>
+          <w:lang w:val="en-US"/>
+        </w:rPr>
+        <w:t>and add</w:t>
+      </w:r>
+    </w:p>
+    <w:p>
+      <w:pPr>
+        <w:pStyle w:val="PreformattedText"/>
+        <w:spacing w:line="348" w:lineRule="auto"/>
+        <w:rPr>
+          <w:lang w:val="en-US"/>
+        </w:rPr>
+      </w:pPr>
+      <w:proofErr w:type="spellStart"/>
+      <w:r>
+        <w:rPr>
+          <w:rStyle w:val="SourceText"/>
+          <w:rFonts w:ascii="Liberation Serif" w:hAnsi="Liberation Serif"/>
+          <w:color w:val="24292E"/>
+          <w:sz w:val="24"/>
+          <w:szCs w:val="24"/>
+          <w:lang w:val="en-US"/>
+        </w:rPr>
+        <w:t>add_cxx_flag</w:t>
+      </w:r>
+      <w:proofErr w:type="spellEnd"/>
+      <w:r>
+        <w:rPr>
+          <w:rStyle w:val="SourceText"/>
+          <w:rFonts w:ascii="Liberation Serif" w:hAnsi="Liberation Serif"/>
+          <w:color w:val="24292E"/>
+          <w:sz w:val="24"/>
+          <w:szCs w:val="24"/>
+          <w:lang w:val="en-US"/>
+        </w:rPr>
+        <w:t>("-</w:t>
+      </w:r>
+      <w:proofErr w:type="spellStart"/>
+      <w:r>
+        <w:rPr>
+          <w:rStyle w:val="SourceText"/>
+          <w:rFonts w:ascii="Liberation Serif" w:hAnsi="Liberation Serif"/>
+          <w:color w:val="24292E"/>
+          <w:sz w:val="24"/>
+          <w:szCs w:val="24"/>
+          <w:lang w:val="en-US"/>
+        </w:rPr>
+        <w:t>pthread</w:t>
+      </w:r>
+      <w:proofErr w:type="spellEnd"/>
+      <w:r>
+        <w:rPr>
+          <w:rStyle w:val="SourceText"/>
+          <w:rFonts w:ascii="Liberation Serif" w:hAnsi="Liberation Serif"/>
+          <w:color w:val="24292E"/>
+          <w:sz w:val="24"/>
+          <w:szCs w:val="24"/>
+          <w:lang w:val="en-US"/>
+        </w:rPr>
+        <w:t>")</w:t>
+      </w:r>
+    </w:p>
+    <w:p>
+      <w:pPr>
+        <w:pStyle w:val="BodyText"/>
+        <w:spacing w:after="230"/>
+      </w:pPr>
+      <w:r>
+        <w:rPr>
+          <w:color w:val="24292E"/>
+          <w:lang w:val="en-US"/>
+        </w:rPr>
+        <w:lastRenderedPageBreak/>
+        <w:t>to the GNU include statements. Now rebuild UG4 as described on </w:t>
+      </w:r>
+      <w:hyperlink r:id="rId10">
+        <w:r>
+          <w:rPr>
+            <w:rStyle w:val="InternetLink"/>
+            <w:color w:val="24292E"/>
+            <w:u w:val="none"/>
+            <w:lang w:val="en-US"/>
+          </w:rPr>
+          <w:t xml:space="preserve">the </w:t>
+        </w:r>
+        <w:proofErr w:type="spellStart"/>
+        <w:r>
+          <w:rPr>
+            <w:rStyle w:val="InternetLink"/>
+            <w:color w:val="24292E"/>
+            <w:u w:val="none"/>
+            <w:lang w:val="en-US"/>
+          </w:rPr>
+          <w:t>ughub</w:t>
+        </w:r>
+        <w:proofErr w:type="spellEnd"/>
+        <w:r>
+          <w:rPr>
+            <w:rStyle w:val="InternetLink"/>
+            <w:color w:val="24292E"/>
+            <w:u w:val="none"/>
+            <w:lang w:val="en-US"/>
+          </w:rPr>
+          <w:t xml:space="preserve"> GitHub page.</w:t>
+        </w:r>
+      </w:hyperlink>
+      <w:r>
+        <w:rPr>
+          <w:color w:val="24292E"/>
+          <w:lang w:val="en-US"/>
+        </w:rPr>
+        <w:t> </w:t>
+      </w:r>
+      <w:r>
+        <w:rPr>
+          <w:color w:val="24292E"/>
+        </w:rPr>
+        <w:t xml:space="preserve">The </w:t>
+      </w:r>
+      <w:proofErr w:type="spellStart"/>
+      <w:r>
+        <w:rPr>
+          <w:color w:val="24292E"/>
+        </w:rPr>
+        <w:t>plugin</w:t>
+      </w:r>
+      <w:proofErr w:type="spellEnd"/>
+      <w:r>
+        <w:rPr>
+          <w:color w:val="24292E"/>
+        </w:rPr>
+        <w:t xml:space="preserve"> </w:t>
+      </w:r>
+      <w:proofErr w:type="spellStart"/>
+      <w:r>
+        <w:rPr>
+          <w:color w:val="24292E"/>
+        </w:rPr>
+        <w:t>should</w:t>
+      </w:r>
+      <w:proofErr w:type="spellEnd"/>
+      <w:r>
+        <w:rPr>
+          <w:color w:val="24292E"/>
+        </w:rPr>
+        <w:t xml:space="preserve"> </w:t>
+      </w:r>
+      <w:proofErr w:type="spellStart"/>
+      <w:r>
+        <w:rPr>
+          <w:color w:val="24292E"/>
+        </w:rPr>
+        <w:t>now</w:t>
+      </w:r>
+      <w:proofErr w:type="spellEnd"/>
+      <w:r>
+        <w:rPr>
+          <w:color w:val="24292E"/>
+        </w:rPr>
+        <w:t xml:space="preserve"> </w:t>
+      </w:r>
+      <w:proofErr w:type="spellStart"/>
+      <w:r>
+        <w:rPr>
+          <w:color w:val="24292E"/>
+        </w:rPr>
+        <w:t>be</w:t>
+      </w:r>
+      <w:proofErr w:type="spellEnd"/>
+      <w:r>
+        <w:rPr>
+          <w:color w:val="24292E"/>
+        </w:rPr>
+        <w:t xml:space="preserve"> </w:t>
+      </w:r>
+      <w:proofErr w:type="spellStart"/>
+      <w:r>
+        <w:rPr>
+          <w:color w:val="24292E"/>
+        </w:rPr>
+        <w:t>installed</w:t>
+      </w:r>
+      <w:proofErr w:type="spellEnd"/>
+      <w:r>
+        <w:rPr>
+          <w:color w:val="24292E"/>
+        </w:rPr>
+        <w:t xml:space="preserve"> </w:t>
+      </w:r>
+      <w:proofErr w:type="spellStart"/>
+      <w:r>
+        <w:rPr>
+          <w:color w:val="24292E"/>
+        </w:rPr>
+        <w:t>without</w:t>
+      </w:r>
+      <w:proofErr w:type="spellEnd"/>
+      <w:r>
+        <w:rPr>
+          <w:color w:val="24292E"/>
+        </w:rPr>
+        <w:t xml:space="preserve"> </w:t>
+      </w:r>
+      <w:proofErr w:type="spellStart"/>
+      <w:r>
+        <w:rPr>
+          <w:color w:val="24292E"/>
+        </w:rPr>
+        <w:t>any</w:t>
+      </w:r>
+      <w:proofErr w:type="spellEnd"/>
+      <w:r>
+        <w:rPr>
+          <w:color w:val="24292E"/>
+        </w:rPr>
+        <w:t xml:space="preserve"> </w:t>
+      </w:r>
+      <w:proofErr w:type="spellStart"/>
+      <w:r>
+        <w:rPr>
+          <w:color w:val="24292E"/>
+        </w:rPr>
+        <w:t>issues</w:t>
+      </w:r>
+      <w:proofErr w:type="spellEnd"/>
+      <w:r>
+        <w:rPr>
+          <w:color w:val="24292E"/>
+        </w:rPr>
+        <w:t>.</w:t>
+      </w:r>
+    </w:p>
+    <w:p>
+      <w:pPr>
+        <w:pStyle w:val="Heading3"/>
+      </w:pPr>
+      <w:bookmarkStart w:id="3" w:name="_Toc69990496"/>
+      <w:proofErr w:type="spellStart"/>
+      <w:r>
+        <w:t>Clang</w:t>
+      </w:r>
+      <w:bookmarkEnd w:id="3"/>
+      <w:proofErr w:type="spellEnd"/>
+    </w:p>
+    <w:p>
+      <w:pPr>
+        <w:pStyle w:val="BodyText"/>
+        <w:spacing w:after="230"/>
+        <w:rPr>
+          <w:lang w:val="en-US"/>
+        </w:rPr>
+      </w:pPr>
+      <w:bookmarkStart w:id="4" w:name="user-content-installation-notes-for-clan"/>
+      <w:bookmarkEnd w:id="4"/>
+      <w:r>
+        <w:rPr>
+          <w:color w:val="24292E"/>
+          <w:lang w:val="en-US"/>
+        </w:rPr>
+        <w:t>Follow the steps on </w:t>
+      </w:r>
+      <w:hyperlink r:id="rId11">
+        <w:r>
+          <w:rPr>
+            <w:rStyle w:val="InternetLink"/>
+            <w:color w:val="24292E"/>
+            <w:u w:val="none"/>
+            <w:lang w:val="en-US"/>
+          </w:rPr>
+          <w:t xml:space="preserve">the </w:t>
+        </w:r>
+        <w:proofErr w:type="spellStart"/>
+        <w:r>
+          <w:rPr>
+            <w:rStyle w:val="InternetLink"/>
+            <w:color w:val="24292E"/>
+            <w:u w:val="none"/>
+            <w:lang w:val="en-US"/>
+          </w:rPr>
+          <w:t>ughub</w:t>
+        </w:r>
+        <w:proofErr w:type="spellEnd"/>
+        <w:r>
+          <w:rPr>
+            <w:rStyle w:val="InternetLink"/>
+            <w:color w:val="24292E"/>
+            <w:u w:val="none"/>
+            <w:lang w:val="en-US"/>
+          </w:rPr>
+          <w:t xml:space="preserve"> GitHub page.</w:t>
+        </w:r>
+      </w:hyperlink>
+      <w:r>
+        <w:rPr>
+          <w:color w:val="24292E"/>
+          <w:lang w:val="en-US"/>
+        </w:rPr>
+        <w:t xml:space="preserve">. If errors occur, </w:t>
+      </w:r>
+      <w:proofErr w:type="gramStart"/>
+      <w:r>
+        <w:rPr>
+          <w:color w:val="24292E"/>
+          <w:lang w:val="en-US"/>
+        </w:rPr>
+        <w:t>proceed</w:t>
+      </w:r>
+      <w:proofErr w:type="gramEnd"/>
+      <w:r>
+        <w:rPr>
+          <w:color w:val="24292E"/>
+          <w:lang w:val="en-US"/>
+        </w:rPr>
+        <w:t xml:space="preserve"> with this text. The plugin makes use of C++11 features, like </w:t>
+      </w:r>
+      <w:proofErr w:type="gramStart"/>
+      <w:r>
+        <w:rPr>
+          <w:color w:val="24292E"/>
+          <w:lang w:val="en-US"/>
+        </w:rPr>
+        <w:t>std::</w:t>
+      </w:r>
+      <w:proofErr w:type="gramEnd"/>
+      <w:r>
+        <w:rPr>
+          <w:color w:val="24292E"/>
+          <w:lang w:val="en-US"/>
+        </w:rPr>
+        <w:t xml:space="preserve">threads and </w:t>
+      </w:r>
+      <w:proofErr w:type="spellStart"/>
+      <w:r>
+        <w:rPr>
+          <w:color w:val="24292E"/>
+          <w:lang w:val="en-US"/>
+        </w:rPr>
+        <w:t>constexpr</w:t>
+      </w:r>
+      <w:proofErr w:type="spellEnd"/>
+      <w:r>
+        <w:rPr>
+          <w:color w:val="24292E"/>
+          <w:lang w:val="en-US"/>
+        </w:rPr>
+        <w:t xml:space="preserve">. This might </w:t>
+      </w:r>
+      <w:proofErr w:type="gramStart"/>
+      <w:r>
+        <w:rPr>
+          <w:color w:val="24292E"/>
+          <w:lang w:val="en-US"/>
+        </w:rPr>
+        <w:t>necessitates</w:t>
+      </w:r>
+      <w:proofErr w:type="gramEnd"/>
+      <w:r>
+        <w:rPr>
+          <w:color w:val="24292E"/>
+          <w:lang w:val="en-US"/>
+        </w:rPr>
+        <w:t xml:space="preserve"> activating the -std=</w:t>
+      </w:r>
+      <w:proofErr w:type="spellStart"/>
+      <w:r>
+        <w:rPr>
+          <w:color w:val="24292E"/>
+          <w:lang w:val="en-US"/>
+        </w:rPr>
+        <w:t>c++</w:t>
+      </w:r>
+      <w:proofErr w:type="spellEnd"/>
+      <w:r>
+        <w:rPr>
+          <w:color w:val="24292E"/>
+          <w:lang w:val="en-US"/>
+        </w:rPr>
+        <w:t>11 flag to the build process for ug4. Within your UG4 install library, go to</w:t>
+      </w:r>
+    </w:p>
+    <w:p>
+      <w:pPr>
+        <w:pStyle w:val="PreformattedText"/>
+        <w:spacing w:line="348" w:lineRule="auto"/>
+        <w:rPr>
+          <w:lang w:val="en-US"/>
+        </w:rPr>
+      </w:pPr>
+      <w:r>
+        <w:rPr>
+          <w:rStyle w:val="SourceText"/>
+          <w:rFonts w:ascii="Liberation Serif" w:hAnsi="Liberation Serif"/>
+          <w:color w:val="24292E"/>
+          <w:sz w:val="24"/>
+          <w:szCs w:val="24"/>
+          <w:lang w:val="en-US"/>
+        </w:rPr>
+        <w:t>cd ug4/</w:t>
+      </w:r>
+      <w:proofErr w:type="spellStart"/>
+      <w:r>
+        <w:rPr>
+          <w:rStyle w:val="SourceText"/>
+          <w:rFonts w:ascii="Liberation Serif" w:hAnsi="Liberation Serif"/>
+          <w:color w:val="24292E"/>
+          <w:sz w:val="24"/>
+          <w:szCs w:val="24"/>
+          <w:lang w:val="en-US"/>
+        </w:rPr>
+        <w:t>ugcore</w:t>
+      </w:r>
+      <w:proofErr w:type="spellEnd"/>
+      <w:r>
+        <w:rPr>
+          <w:rStyle w:val="SourceText"/>
+          <w:rFonts w:ascii="Liberation Serif" w:hAnsi="Liberation Serif"/>
+          <w:color w:val="24292E"/>
+          <w:sz w:val="24"/>
+          <w:szCs w:val="24"/>
+          <w:lang w:val="en-US"/>
+        </w:rPr>
+        <w:t>/</w:t>
+      </w:r>
+      <w:proofErr w:type="spellStart"/>
+      <w:r>
+        <w:rPr>
+          <w:rStyle w:val="SourceText"/>
+          <w:rFonts w:ascii="Liberation Serif" w:hAnsi="Liberation Serif"/>
+          <w:color w:val="24292E"/>
+          <w:sz w:val="24"/>
+          <w:szCs w:val="24"/>
+          <w:lang w:val="en-US"/>
+        </w:rPr>
+        <w:t>cmake</w:t>
+      </w:r>
+      <w:proofErr w:type="spellEnd"/>
+      <w:r>
+        <w:rPr>
+          <w:rStyle w:val="SourceText"/>
+          <w:rFonts w:ascii="Liberation Serif" w:hAnsi="Liberation Serif"/>
+          <w:color w:val="24292E"/>
+          <w:sz w:val="24"/>
+          <w:szCs w:val="24"/>
+          <w:lang w:val="en-US"/>
+        </w:rPr>
+        <w:t>/</w:t>
+      </w:r>
+    </w:p>
+    <w:p>
+      <w:pPr>
+        <w:pStyle w:val="BodyText"/>
+        <w:spacing w:after="230"/>
+        <w:rPr>
+          <w:color w:val="24292E"/>
+          <w:lang w:val="en-US"/>
+        </w:rPr>
+      </w:pPr>
+      <w:r>
+        <w:rPr>
+          <w:color w:val="24292E"/>
+          <w:lang w:val="en-US"/>
+        </w:rPr>
+        <w:t>and open</w:t>
+      </w:r>
+    </w:p>
+    <w:p>
+      <w:pPr>
+        <w:pStyle w:val="PreformattedText"/>
+        <w:spacing w:line="348" w:lineRule="auto"/>
+        <w:rPr>
+          <w:lang w:val="en-US"/>
+        </w:rPr>
+      </w:pPr>
+      <w:proofErr w:type="spellStart"/>
+      <w:r>
+        <w:rPr>
+          <w:rStyle w:val="SourceText"/>
+          <w:rFonts w:ascii="Liberation Serif" w:hAnsi="Liberation Serif"/>
+          <w:color w:val="24292E"/>
+          <w:sz w:val="24"/>
+          <w:szCs w:val="24"/>
+          <w:lang w:val="en-US"/>
+        </w:rPr>
+        <w:t>ug_</w:t>
+      </w:r>
+      <w:proofErr w:type="gramStart"/>
+      <w:r>
+        <w:rPr>
+          <w:rStyle w:val="SourceText"/>
+          <w:rFonts w:ascii="Liberation Serif" w:hAnsi="Liberation Serif"/>
+          <w:color w:val="24292E"/>
+          <w:sz w:val="24"/>
+          <w:szCs w:val="24"/>
+          <w:lang w:val="en-US"/>
+        </w:rPr>
+        <w:t>includes.cmake</w:t>
+      </w:r>
+      <w:proofErr w:type="spellEnd"/>
+      <w:proofErr w:type="gramEnd"/>
+    </w:p>
+    <w:p>
+      <w:pPr>
+        <w:pStyle w:val="BodyText"/>
+        <w:spacing w:after="230"/>
+        <w:rPr>
+          <w:color w:val="24292E"/>
+          <w:lang w:val="en-US"/>
+        </w:rPr>
+      </w:pPr>
+      <w:r>
+        <w:rPr>
+          <w:color w:val="24292E"/>
+          <w:lang w:val="en-US"/>
+        </w:rPr>
+        <w:t>Now search for</w:t>
+      </w:r>
+    </w:p>
+    <w:p>
+      <w:pPr>
+        <w:pStyle w:val="PreformattedText"/>
+        <w:spacing w:line="348" w:lineRule="auto"/>
+        <w:rPr>
+          <w:lang w:val="en-US"/>
+        </w:rPr>
+      </w:pPr>
+      <w:r>
+        <w:rPr>
+          <w:rStyle w:val="SourceText"/>
+          <w:rFonts w:ascii="Liberation Serif" w:hAnsi="Liberation Serif"/>
+          <w:color w:val="24292E"/>
+          <w:sz w:val="24"/>
+          <w:szCs w:val="24"/>
+          <w:lang w:val="en-US"/>
+        </w:rPr>
+        <w:t>elseif("${CMAKE_CXX_COMPILER_ID}" STREQUAL "Clang")</w:t>
+      </w:r>
+    </w:p>
+    <w:p>
+      <w:pPr>
+        <w:pStyle w:val="PreformattedText"/>
+        <w:spacing w:line="348" w:lineRule="auto"/>
+        <w:rPr>
+          <w:lang w:val="en-US"/>
+        </w:rPr>
+      </w:pPr>
+      <w:r>
+        <w:rPr>
+          <w:rStyle w:val="SourceText"/>
+          <w:rFonts w:ascii="Liberation Serif" w:hAnsi="Liberation Serif"/>
+          <w:color w:val="24292E"/>
+          <w:sz w:val="24"/>
+          <w:szCs w:val="24"/>
+          <w:lang w:val="en-US"/>
+        </w:rPr>
+        <w:t xml:space="preserve">    </w:t>
+      </w:r>
+      <w:proofErr w:type="spellStart"/>
+      <w:r>
+        <w:rPr>
+          <w:rStyle w:val="SourceText"/>
+          <w:rFonts w:ascii="Liberation Serif" w:hAnsi="Liberation Serif"/>
+          <w:color w:val="24292E"/>
+          <w:sz w:val="24"/>
+          <w:szCs w:val="24"/>
+          <w:lang w:val="en-US"/>
+        </w:rPr>
+        <w:t>add_cxx_flag</w:t>
+      </w:r>
+      <w:proofErr w:type="spellEnd"/>
+      <w:r>
+        <w:rPr>
+          <w:rStyle w:val="SourceText"/>
+          <w:rFonts w:ascii="Liberation Serif" w:hAnsi="Liberation Serif"/>
+          <w:color w:val="24292E"/>
+          <w:sz w:val="24"/>
+          <w:szCs w:val="24"/>
+          <w:lang w:val="en-US"/>
+        </w:rPr>
+        <w:t>("-Wall")</w:t>
+      </w:r>
+    </w:p>
+    <w:p>
+      <w:pPr>
+        <w:pStyle w:val="PreformattedText"/>
+        <w:spacing w:line="348" w:lineRule="auto"/>
+        <w:rPr>
+          <w:lang w:val="en-US"/>
+        </w:rPr>
+      </w:pPr>
+      <w:r>
+        <w:rPr>
+          <w:rStyle w:val="SourceText"/>
+          <w:rFonts w:ascii="Liberation Serif" w:hAnsi="Liberation Serif"/>
+          <w:color w:val="24292E"/>
+          <w:sz w:val="24"/>
+          <w:szCs w:val="24"/>
+          <w:lang w:val="en-US"/>
+        </w:rPr>
+        <w:t xml:space="preserve">    </w:t>
+      </w:r>
+      <w:proofErr w:type="spellStart"/>
+      <w:r>
+        <w:rPr>
+          <w:rStyle w:val="SourceText"/>
+          <w:rFonts w:ascii="Liberation Serif" w:hAnsi="Liberation Serif"/>
+          <w:color w:val="24292E"/>
+          <w:sz w:val="24"/>
+          <w:szCs w:val="24"/>
+          <w:lang w:val="en-US"/>
+        </w:rPr>
+        <w:t>add_cxx_flag</w:t>
+      </w:r>
+      <w:proofErr w:type="spellEnd"/>
+      <w:r>
+        <w:rPr>
+          <w:rStyle w:val="SourceText"/>
+          <w:rFonts w:ascii="Liberation Serif" w:hAnsi="Liberation Serif"/>
+          <w:color w:val="24292E"/>
+          <w:sz w:val="24"/>
+          <w:szCs w:val="24"/>
+          <w:lang w:val="en-US"/>
+        </w:rPr>
+        <w:t>("-</w:t>
+      </w:r>
+      <w:proofErr w:type="spellStart"/>
+      <w:r>
+        <w:rPr>
+          <w:rStyle w:val="SourceText"/>
+          <w:rFonts w:ascii="Liberation Serif" w:hAnsi="Liberation Serif"/>
+          <w:color w:val="24292E"/>
+          <w:sz w:val="24"/>
+          <w:szCs w:val="24"/>
+          <w:lang w:val="en-US"/>
+        </w:rPr>
+        <w:t>Wno-multichar</w:t>
+      </w:r>
+      <w:proofErr w:type="spellEnd"/>
+      <w:r>
+        <w:rPr>
+          <w:rStyle w:val="SourceText"/>
+          <w:rFonts w:ascii="Liberation Serif" w:hAnsi="Liberation Serif"/>
+          <w:color w:val="24292E"/>
+          <w:sz w:val="24"/>
+          <w:szCs w:val="24"/>
+          <w:lang w:val="en-US"/>
+        </w:rPr>
+        <w:t>")</w:t>
+      </w:r>
+    </w:p>
+    <w:p>
+      <w:pPr>
+        <w:pStyle w:val="BodyText"/>
+        <w:spacing w:after="230"/>
+        <w:rPr>
+          <w:color w:val="24292E"/>
+          <w:lang w:val="en-US"/>
+        </w:rPr>
+      </w:pPr>
+      <w:r>
+        <w:rPr>
+          <w:color w:val="24292E"/>
+          <w:lang w:val="en-US"/>
+        </w:rPr>
+        <w:t>and add</w:t>
+      </w:r>
+    </w:p>
+    <w:p>
+      <w:pPr>
+        <w:pStyle w:val="PreformattedText"/>
+        <w:spacing w:line="348" w:lineRule="auto"/>
+        <w:rPr>
+          <w:lang w:val="en-US"/>
+        </w:rPr>
+      </w:pPr>
+      <w:proofErr w:type="gramStart"/>
+      <w:r>
+        <w:rPr>
+          <w:rStyle w:val="SourceText"/>
+          <w:rFonts w:ascii="Liberation Serif" w:hAnsi="Liberation Serif"/>
+          <w:color w:val="24292E"/>
+          <w:sz w:val="24"/>
+          <w:szCs w:val="24"/>
+          <w:lang w:val="en-US"/>
+        </w:rPr>
+        <w:t>set(</w:t>
+      </w:r>
+      <w:proofErr w:type="gramEnd"/>
+      <w:r>
+        <w:rPr>
+          <w:rStyle w:val="SourceText"/>
+          <w:rFonts w:ascii="Liberation Serif" w:hAnsi="Liberation Serif"/>
+          <w:color w:val="24292E"/>
+          <w:sz w:val="24"/>
+          <w:szCs w:val="24"/>
+          <w:lang w:val="en-US"/>
+        </w:rPr>
+        <w:t>CMAKE_CXX_FLAGS "${CMAKE_CXX_FLAGS} -std=</w:t>
+      </w:r>
+      <w:proofErr w:type="spellStart"/>
+      <w:r>
+        <w:rPr>
+          <w:rStyle w:val="SourceText"/>
+          <w:rFonts w:ascii="Liberation Serif" w:hAnsi="Liberation Serif"/>
+          <w:color w:val="24292E"/>
+          <w:sz w:val="24"/>
+          <w:szCs w:val="24"/>
+          <w:lang w:val="en-US"/>
+        </w:rPr>
+        <w:t>c++</w:t>
+      </w:r>
+      <w:proofErr w:type="spellEnd"/>
+      <w:r>
+        <w:rPr>
+          <w:rStyle w:val="SourceText"/>
+          <w:rFonts w:ascii="Liberation Serif" w:hAnsi="Liberation Serif"/>
+          <w:color w:val="24292E"/>
+          <w:sz w:val="24"/>
+          <w:szCs w:val="24"/>
+          <w:lang w:val="en-US"/>
+        </w:rPr>
         <w:t>11")</w:t>
       </w:r>
     </w:p>
@@ -2877,62 +2796,37 @@
         </w:rPr>
         <w:t>11 flag is only added to the C++ compiler and not the C compiler in the build process. Now rebuild UG4 as described on </w:t>
       </w:r>
-      <w:r>
-        <w:fldChar w:fldCharType="begin"/>
-      </w:r>
-      <w:r>
-        <w:rPr>
-          <w:lang w:val="en-US"/>
-        </w:rPr>
-        <w:instrText xml:space="preserve"> HYPERLINK "https:/</w:instrText>
-      </w:r>
-      <w:r>
-        <w:rPr>
-          <w:lang w:val="en-US"/>
-        </w:rPr>
-        <w:instrText xml:space="preserve">/github.com/UG4/ughub" \h </w:instrText>
-      </w:r>
-      <w:r>
-        <w:fldChar w:fldCharType="separate"/>
-      </w:r>
-      <w:r>
-        <w:rPr>
-          <w:rStyle w:val="InternetLink"/>
-          <w:color w:val="24292E"/>
-          <w:u w:val="none"/>
-          <w:lang w:val="en-US"/>
-        </w:rPr>
-        <w:t xml:space="preserve">the </w:t>
-      </w:r>
-      <w:proofErr w:type="spellStart"/>
-      <w:r>
-        <w:rPr>
-          <w:rStyle w:val="InternetLink"/>
-          <w:color w:val="24292E"/>
-          <w:u w:val="none"/>
-          <w:lang w:val="en-US"/>
-        </w:rPr>
-        <w:t>ughub</w:t>
-      </w:r>
-      <w:proofErr w:type="spellEnd"/>
-      <w:r>
-        <w:rPr>
-          <w:rStyle w:val="InternetLink"/>
-          <w:color w:val="24292E"/>
-          <w:u w:val="none"/>
-          <w:lang w:val="en-US"/>
-        </w:rPr>
-        <w:t xml:space="preserve"> GitHub page.</w:t>
-      </w:r>
-      <w:r>
-        <w:rPr>
-          <w:rStyle w:val="InternetLink"/>
-          <w:color w:val="24292E"/>
-          <w:u w:val="none"/>
-          <w:lang w:val="en-US"/>
-        </w:rPr>
-        <w:fldChar w:fldCharType="end"/>
-      </w:r>
+      <w:hyperlink r:id="rId12">
+        <w:r>
+          <w:rPr>
+            <w:rStyle w:val="InternetLink"/>
+            <w:color w:val="24292E"/>
+            <w:u w:val="none"/>
+            <w:lang w:val="en-US"/>
+          </w:rPr>
+          <w:t xml:space="preserve">the </w:t>
+        </w:r>
+        <w:proofErr w:type="spellStart"/>
+        <w:r>
+          <w:rPr>
+            <w:rStyle w:val="InternetLink"/>
+            <w:color w:val="24292E"/>
+            <w:u w:val="none"/>
+            <w:lang w:val="en-US"/>
+          </w:rPr>
+          <w:t>ughub</w:t>
+        </w:r>
+        <w:proofErr w:type="spellEnd"/>
+        <w:r>
+          <w:rPr>
+            <w:rStyle w:val="InternetLink"/>
+            <w:color w:val="24292E"/>
+            <w:u w:val="none"/>
+            <w:lang w:val="en-US"/>
+          </w:rPr>
+          <w:t xml:space="preserve"> GitHub page.</w:t>
+        </w:r>
+      </w:hyperlink>
       <w:r>
         <w:rPr>
           <w:color w:val="24292E"/>
@@ -4428,7 +4322,7 @@
                                 </pic:cNvPicPr>
                               </pic:nvPicPr>
                               <pic:blipFill>
-                                <a:blip r:embed="rId10"/>
+                                <a:blip r:embed="rId13"/>
                                 <a:stretch>
                                   <a:fillRect/>
                                 </a:stretch>
@@ -4462,31 +4356,69 @@
                     <w:t xml:space="preserve">Figure </w:t>
                   </w:r>
                   <w:r>
+                    <w:rPr>
+                      <w:lang w:val="en-US"/>
+                    </w:rPr>
                     <w:fldChar w:fldCharType="begin"/>
                   </w:r>
                   <w:r>
                     <w:rPr>
                       <w:lang w:val="en-US"/>
                     </w:rPr>
-                    <w:instrText>SEQ Figure \* ARABIC</w:instrText>
-                  </w:r>
-                  <w:r>
-                    <w:fldChar w:fldCharType="separate"/>
+                    <w:instrText xml:space="preserve"> SEQ Figure \* ARABIC </w:instrText>
                   </w:r>
                   <w:r>
                     <w:rPr>
                       <w:lang w:val="en-US"/>
                     </w:rPr>
+                    <w:fldChar w:fldCharType="separate"/>
+                  </w:r>
+                  <w:r>
+                    <w:rPr>
+                      <w:noProof/>
+                      <w:lang w:val="en-US"/>
+                    </w:rPr>
                     <w:t>1</w:t>
                   </w:r>
                   <w:r>
+                    <w:rPr>
+                      <w:lang w:val="en-US"/>
+                    </w:rPr>
                     <w:fldChar w:fldCharType="end"/>
                   </w:r>
                   <w:r>
                     <w:rPr>
                       <w:lang w:val="en-US"/>
                     </w:rPr>
-                    <w:t>: CollectedData contain the real world dataset. The other folders contain the required files for the epidemics model</w:t>
+                    <w:t xml:space="preserve">: </w:t>
+                  </w:r>
+                  <w:proofErr w:type="spellStart"/>
+                  <w:r>
+                    <w:rPr>
+                      <w:lang w:val="en-US"/>
+                    </w:rPr>
+                    <w:t>CollectedData</w:t>
+                  </w:r>
+                  <w:proofErr w:type="spellEnd"/>
+                  <w:r>
+                    <w:rPr>
+                      <w:lang w:val="en-US"/>
+                    </w:rPr>
+                    <w:t xml:space="preserve"> contain the </w:t>
+                  </w:r>
+                  <w:proofErr w:type="gramStart"/>
+                  <w:r>
+                    <w:rPr>
+                      <w:lang w:val="en-US"/>
+                    </w:rPr>
+                    <w:t>real world</w:t>
+                  </w:r>
+                  <w:proofErr w:type="gramEnd"/>
+                  <w:r>
+                    <w:rPr>
+                      <w:lang w:val="en-US"/>
+                    </w:rPr>
+                    <w:t xml:space="preserve"> dataset. The other folders contain the required files for the epidemics model</w:t>
                   </w:r>
                 </w:p>
               </w:txbxContent>
@@ -4562,21 +4494,7 @@
           <w:lang w:val="en-US"/>
         </w:rPr>
         <w:lastRenderedPageBreak/>
-        <w:t xml:space="preserve">2. Depending on the model at hand, post processing of the model </w:t>
-      </w:r>
-      <w:proofErr w:type="spellStart"/>
-      <w:r>
-        <w:rPr>
-          <w:lang w:val="en-US"/>
-        </w:rPr>
-        <w:t>out put</w:t>
-      </w:r>
-      <w:proofErr w:type="spellEnd"/>
-      <w:r>
-        <w:rPr>
-          <w:lang w:val="en-US"/>
-        </w:rPr>
-        <w:t xml:space="preserve"> is </w:t>
+        <w:t xml:space="preserve">2. Depending on the model at hand, post processing of the model output is </w:t>
       </w:r>
       <w:proofErr w:type="gramStart"/>
       <w:r>
@@ -4619,91 +4537,72 @@
         </w:rPr>
         <w:t xml:space="preserve"> model required heavy post processing, </w:t>
       </w:r>
-      <w:proofErr w:type="spellStart"/>
-      <w:proofErr w:type="gramStart"/>
-      <w:r>
-        <w:rPr>
-          <w:lang w:val="en-US"/>
-        </w:rPr>
-        <w:t>where as</w:t>
-      </w:r>
-      <w:proofErr w:type="spellEnd"/>
-      <w:proofErr w:type="gramEnd"/>
-      <w:r>
-        <w:rPr>
-          <w:lang w:val="en-US"/>
-        </w:rPr>
-        <w:t xml:space="preserve"> the </w:t>
-      </w:r>
-      <w:proofErr w:type="spellStart"/>
-      <w:r>
-        <w:rPr>
-          <w:lang w:val="en-US"/>
-        </w:rPr>
-        <w:t>the</w:t>
-      </w:r>
-      <w:proofErr w:type="spellEnd"/>
-      <w:r>
-        <w:rPr>
-          <w:lang w:val="en-US"/>
-        </w:rPr>
-        <w:t xml:space="preserve"> models in the Epidemics plugin do not.</w:t>
-      </w:r>
-    </w:p>
-    <w:p>
-      <w:pPr>
-        <w:pStyle w:val="BodyText"/>
-        <w:rPr>
-          <w:lang w:val="en-US"/>
-        </w:rPr>
-      </w:pPr>
-      <w:r>
-        <w:rPr>
-          <w:lang w:val="en-US"/>
-        </w:rPr>
-        <w:t xml:space="preserve">[ </w:t>
-      </w:r>
-      <w:proofErr w:type="gramStart"/>
-      <w:r>
-        <w:rPr>
-          <w:lang w:val="en-US"/>
-        </w:rPr>
-        <w:t>TODO :</w:t>
-      </w:r>
-      <w:proofErr w:type="gramEnd"/>
-      <w:r>
-        <w:rPr>
-          <w:lang w:val="en-US"/>
-        </w:rPr>
-        <w:t xml:space="preserve"> insert image of </w:t>
-      </w:r>
-      <w:proofErr w:type="spellStart"/>
-      <w:r>
-        <w:rPr>
-          <w:lang w:val="en-US"/>
-        </w:rPr>
-        <w:t>unformated</w:t>
-      </w:r>
-      <w:proofErr w:type="spellEnd"/>
-      <w:r>
-        <w:rPr>
-          <w:lang w:val="en-US"/>
-        </w:rPr>
-        <w:t xml:space="preserve"> vs </w:t>
-      </w:r>
-      <w:proofErr w:type="spellStart"/>
-      <w:r>
-        <w:rPr>
-          <w:lang w:val="en-US"/>
-        </w:rPr>
-        <w:t>formated</w:t>
-      </w:r>
-      <w:proofErr w:type="spellEnd"/>
-      <w:r>
-        <w:rPr>
-          <w:lang w:val="en-US"/>
-        </w:rPr>
-        <w:t xml:space="preserve"> output ]</w:t>
+      <w:r>
+        <w:rPr>
+          <w:lang w:val="en-US"/>
+        </w:rPr>
+        <w:t>while</w:t>
+      </w:r>
+      <w:r>
+        <w:rPr>
+          <w:lang w:val="en-US"/>
+        </w:rPr>
+        <w:t xml:space="preserve"> the models in the Epidemics plugin do not.</w:t>
+      </w:r>
+    </w:p>
+    <w:p>
+      <w:pPr>
+        <w:pStyle w:val="BodyText"/>
+        <w:rPr>
+          <w:lang w:val="en-US"/>
+        </w:rPr>
+      </w:pPr>
+      <w:r>
+        <w:rPr>
+          <w:noProof/>
+          <w:lang w:val="en-US"/>
+        </w:rPr>
+        <w:drawing>
+          <wp:inline distT="0" distB="0" distL="0" distR="0" wp14:anchorId="5F86FE37" wp14:editId="3F66BD17">
+            <wp:extent cx="6120130" cy="2893695"/>
+            <wp:effectExtent l="0" t="0" r="0" b="0"/>
+            <wp:docPr id="15" name="Picture 15" descr="Graphical user interface, application&#10;&#10;Description automatically generated"/>
+            <wp:cNvGraphicFramePr>
+              <a:graphicFrameLocks xmlns:a="http://schemas.openxmlformats.org/drawingml/2006/main" noChangeAspect="1"/>
+            </wp:cNvGraphicFramePr>
+            <a:graphic xmlns:a="http://schemas.openxmlformats.org/drawingml/2006/main">
+              <a:graphicData uri="http://schemas.openxmlformats.org/drawingml/2006/picture">
+                <pic:pic xmlns:pic="http://schemas.openxmlformats.org/drawingml/2006/picture">
+                  <pic:nvPicPr>
+                    <pic:cNvPr id="15" name="Picture 15" descr="Graphical user interface, application&#10;&#10;Description automatically generated"/>
+                    <pic:cNvPicPr/>
+                  </pic:nvPicPr>
+                  <pic:blipFill>
+                    <a:blip r:embed="rId14" cstate="print">
+                      <a:extLst>
+                        <a:ext uri="{28A0092B-C50C-407E-A947-70E740481C1C}">
+                          <a14:useLocalDpi xmlns:a14="http://schemas.microsoft.com/office/drawing/2010/main" val="0"/>
+                        </a:ext>
+                      </a:extLst>
+                    </a:blip>
+                    <a:stretch>
+                      <a:fillRect/>
+                    </a:stretch>
+                  </pic:blipFill>
+                  <pic:spPr>
+                    <a:xfrm>
+                      <a:off x="0" y="0"/>
+                      <a:ext cx="6120130" cy="2893695"/>
+                    </a:xfrm>
+                    <a:prstGeom prst="rect">
+                      <a:avLst/>
+                    </a:prstGeom>
+                  </pic:spPr>
+                </pic:pic>
+              </a:graphicData>
+            </a:graphic>
+          </wp:inline>
+        </w:drawing>
       </w:r>
     </w:p>
     <w:p>
@@ -4998,7 +4897,7 @@
                                 </pic:cNvPicPr>
                               </pic:nvPicPr>
                               <pic:blipFill>
-                                <a:blip r:embed="rId11"/>
+                                <a:blip r:embed="rId15"/>
                                 <a:srcRect b="28702"/>
                                 <a:stretch>
                                   <a:fillRect/>
@@ -5033,24 +4932,34 @@
                     <w:t xml:space="preserve">Figure </w:t>
                   </w:r>
                   <w:r>
+                    <w:rPr>
+                      <w:lang w:val="en-US"/>
+                    </w:rPr>
                     <w:fldChar w:fldCharType="begin"/>
                   </w:r>
                   <w:r>
                     <w:rPr>
                       <w:lang w:val="en-US"/>
                     </w:rPr>
-                    <w:instrText>SEQ Figure \* ARABIC</w:instrText>
-                  </w:r>
-                  <w:r>
-                    <w:fldChar w:fldCharType="separate"/>
+                    <w:instrText xml:space="preserve"> SEQ Figure \* ARABIC </w:instrText>
                   </w:r>
                   <w:r>
                     <w:rPr>
                       <w:lang w:val="en-US"/>
                     </w:rPr>
+                    <w:fldChar w:fldCharType="separate"/>
+                  </w:r>
+                  <w:r>
+                    <w:rPr>
+                      <w:noProof/>
+                      <w:lang w:val="en-US"/>
+                    </w:rPr>
                     <w:t>2</w:t>
                   </w:r>
                   <w:r>
+                    <w:rPr>
+                      <w:lang w:val="en-US"/>
+                    </w:rPr>
                     <w:fldChar w:fldCharType="end"/>
                   </w:r>
                   <w:r>
@@ -5059,11 +4968,33 @@
                     </w:rPr>
                     <w:t xml:space="preserve">: </w:t>
                   </w:r>
+                  <w:proofErr w:type="spellStart"/>
                   <w:r>
                     <w:rPr>
                       <w:lang w:val="en-US"/>
                     </w:rPr>
-                    <w:t>subset_sim and subset_target go in the working directory</w:t>
+                    <w:t>subset_sim</w:t>
+                  </w:r>
+                  <w:proofErr w:type="spellEnd"/>
+                  <w:r>
+                    <w:rPr>
+                      <w:lang w:val="en-US"/>
+                    </w:rPr>
+                    <w:t xml:space="preserve"> and </w:t>
+                  </w:r>
+                  <w:proofErr w:type="spellStart"/>
+                  <w:r>
+                    <w:rPr>
+                      <w:lang w:val="en-US"/>
+                    </w:rPr>
+                    <w:t>subset_target</w:t>
+                  </w:r>
+                  <w:proofErr w:type="spellEnd"/>
+                  <w:r>
+                    <w:rPr>
+                      <w:lang w:val="en-US"/>
+                    </w:rPr>
+                    <w:t xml:space="preserve"> go in the working directory</w:t>
                   </w:r>
                 </w:p>
               </w:txbxContent>
@@ -5197,6 +5128,7 @@
         <w:rPr>
           <w:lang w:val="en-US"/>
         </w:rPr>
+        <w:lastRenderedPageBreak/>
         <w:t>Evaluate.lua</w:t>
       </w:r>
       <w:proofErr w:type="spellEnd"/>
@@ -5392,31 +5324,6 @@
     </w:p>
     <w:p>
       <w:pPr>
-        <w:pStyle w:val="BodyText"/>
-        <w:rPr>
-          <w:lang w:val="en-US"/>
-        </w:rPr>
-      </w:pPr>
-    </w:p>
-    <w:p>
-      <w:pPr>
-        <w:pStyle w:val="BodyText"/>
-        <w:rPr>
-          <w:u w:val="single"/>
-          <w:lang w:val="en-US"/>
-        </w:rPr>
-      </w:pPr>
-    </w:p>
-    <w:p>
-      <w:pPr>
-        <w:pStyle w:val="BodyText"/>
-        <w:rPr>
-          <w:lang w:val="en-US"/>
-        </w:rPr>
-      </w:pPr>
-    </w:p>
-    <w:p>
-      <w:pPr>
         <w:pStyle w:val="Heading1"/>
         <w:rPr>
           <w:lang w:val="en-US"/>
@@ -5427,18 +5334,19 @@
         <w:rPr>
           <w:noProof/>
         </w:rPr>
+        <w:lastRenderedPageBreak/>
         <w:drawing>
-          <wp:anchor distT="0" distB="0" distL="0" distR="0" simplePos="0" relativeHeight="251648512" behindDoc="0" locked="0" layoutInCell="1" allowOverlap="1" wp14:anchorId="4B7A7B40" wp14:editId="3F89FA7D">
+          <wp:anchor distT="0" distB="0" distL="0" distR="0" simplePos="0" relativeHeight="251639808" behindDoc="0" locked="0" layoutInCell="1" allowOverlap="1" wp14:anchorId="4B7A7B40" wp14:editId="6AE0A7FD">
             <wp:simplePos x="0" y="0"/>
             <wp:positionH relativeFrom="column">
-              <wp:posOffset>591185</wp:posOffset>
+              <wp:posOffset>591820</wp:posOffset>
             </wp:positionH>
             <wp:positionV relativeFrom="paragraph">
-              <wp:posOffset>189865</wp:posOffset>
+              <wp:posOffset>249555</wp:posOffset>
             </wp:positionV>
             <wp:extent cx="2559050" cy="2007870"/>
             <wp:effectExtent l="0" t="0" r="0" b="0"/>
-            <wp:wrapSquare wrapText="largest"/>
+            <wp:wrapNone/>
             <wp:docPr id="7" name="Image4"/>
             <wp:cNvGraphicFramePr>
               <a:graphicFrameLocks xmlns:a="http://schemas.openxmlformats.org/drawingml/2006/main" noChangeAspect="1"/>
@@ -5453,7 +5361,7 @@
                     </pic:cNvPicPr>
                   </pic:nvPicPr>
                   <pic:blipFill>
-                    <a:blip r:embed="rId12"/>
+                    <a:blip r:embed="rId16"/>
                     <a:stretch>
                       <a:fillRect/>
                     </a:stretch>
@@ -5479,7 +5387,7 @@
         </w:rPr>
         <w:pict w14:anchorId="7CEE0783">
           <v:shape id="Frame3" o:spid="_x0000_s1027" type="#_x0000_t202" style="position:absolute;left:0;text-align:left;margin-left:254pt;margin-top:8.95pt;width:206.35pt;height:192.2pt;z-index:251653120;visibility:visible;mso-wrap-style:square;mso-wrap-distance-left:0;mso-wrap-distance-top:0;mso-wrap-distance-right:0;mso-wrap-distance-bottom:0;mso-position-horizontal:absolute;mso-position-horizontal-relative:text;mso-position-vertical:absolute;mso-position-vertical-relative:text;v-text-anchor:top" o:gfxdata="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" filled="f" stroked="f">
-            <v:textbox inset="0,0,0,0">
+            <v:textbox style="mso-next-textbox:#Frame3" inset="0,0,0,0">
               <w:txbxContent>
                 <w:p>
                   <w:pPr>
@@ -5496,7 +5404,7 @@
                       <wp:inline distT="0" distB="0" distL="0" distR="0" wp14:anchorId="3E0790D7" wp14:editId="2CD0A9A6">
                         <wp:extent cx="2620645" cy="1993900"/>
                         <wp:effectExtent l="0" t="0" r="0" b="0"/>
-                        <wp:docPr id="9" name="Image3"/>
+                        <wp:docPr id="22" name="Image3"/>
                         <wp:cNvGraphicFramePr>
                           <a:graphicFrameLocks xmlns:a="http://schemas.openxmlformats.org/drawingml/2006/main" noChangeAspect="1"/>
                         </wp:cNvGraphicFramePr>
@@ -5510,7 +5418,7 @@
                                 </pic:cNvPicPr>
                               </pic:nvPicPr>
                               <pic:blipFill>
-                                <a:blip r:embed="rId13"/>
+                                <a:blip r:embed="rId17"/>
                                 <a:stretch>
                                   <a:fillRect/>
                                 </a:stretch>
@@ -5544,22 +5452,158 @@
                     <w:t xml:space="preserve">Figure </w:t>
                   </w:r>
                   <w:r>
+                    <w:rPr>
+                      <w:lang w:val="en-US"/>
+                    </w:rPr>
                     <w:fldChar w:fldCharType="begin"/>
                   </w:r>
                   <w:r>
                     <w:rPr>
                       <w:lang w:val="en-US"/>
                     </w:rPr>
-                    <w:instrText>SEQ Figure \* ARABIC</w:instrText>
+                    <w:instrText xml:space="preserve"> SEQ Figure \* ARABIC </w:instrText>
+                  </w:r>
+                  <w:r>
+                    <w:rPr>
+                      <w:lang w:val="en-US"/>
+                    </w:rPr>
+                    <w:fldChar w:fldCharType="separate"/>
+                  </w:r>
+                  <w:r>
+                    <w:rPr>
+                      <w:noProof/>
+                      <w:lang w:val="en-US"/>
+                    </w:rPr>
+                    <w:t>3</w:t>
+                  </w:r>
+                  <w:r>
+                    <w:rPr>
+                      <w:lang w:val="en-US"/>
+                    </w:rPr>
+                    <w:fldChar w:fldCharType="end"/>
+                  </w:r>
+                  <w:r>
+                    <w:rPr>
+                      <w:lang w:val="en-US"/>
+                    </w:rPr>
+                    <w:t xml:space="preserve">: </w:t>
+                  </w:r>
+                  <w:proofErr w:type="spellStart"/>
+                  <w:r>
+                    <w:rPr>
+                      <w:lang w:val="en-US"/>
+                    </w:rPr>
+                    <w:t>evaluate.lua</w:t>
+                  </w:r>
+                  <w:proofErr w:type="spellEnd"/>
+                  <w:r>
+                    <w:rPr>
+                      <w:lang w:val="en-US"/>
+                    </w:rPr>
+                    <w:t xml:space="preserve"> and the main files also go in the working directory</w:t>
+                  </w:r>
+                </w:p>
+              </w:txbxContent>
+            </v:textbox>
+            <w10:wrap type="square" side="largest"/>
+          </v:shape>
+        </w:pict>
+      </w:r>
+      <w:bookmarkEnd w:id="10"/>
+    </w:p>
+    <w:p>
+      <w:pPr>
+        <w:pStyle w:val="Heading1"/>
+        <w:rPr>
+          <w:lang w:val="en-US"/>
+        </w:rPr>
+      </w:pPr>
+    </w:p>
+    <w:p>
+      <w:pPr>
+        <w:pStyle w:val="Heading1"/>
+        <w:rPr>
+          <w:lang w:val="en-US"/>
+        </w:rPr>
+      </w:pPr>
+    </w:p>
+    <w:p>
+      <w:pPr>
+        <w:pStyle w:val="Heading1"/>
+        <w:rPr>
+          <w:lang w:val="en-US"/>
+        </w:rPr>
+      </w:pPr>
+    </w:p>
+    <w:p>
+      <w:pPr>
+        <w:pStyle w:val="Heading1"/>
+        <w:rPr>
+          <w:lang w:val="en-US"/>
+        </w:rPr>
+      </w:pPr>
+    </w:p>
+    <w:p>
+      <w:pPr>
+        <w:pStyle w:val="Heading1"/>
+        <w:rPr>
+          <w:lang w:val="en-US"/>
+        </w:rPr>
+      </w:pPr>
+    </w:p>
+    <w:p>
+      <w:pPr>
+        <w:pStyle w:val="Heading1"/>
+        <w:rPr>
+          <w:lang w:val="en-US"/>
+        </w:rPr>
+      </w:pPr>
+      <w:bookmarkStart w:id="11" w:name="_Toc69990503"/>
+      <w:r>
+        <w:rPr>
+          <w:noProof/>
+        </w:rPr>
+        <w:pict w14:anchorId="1E7C41AE">
+          <v:shape id="_x0000_s1032" type="#_x0000_t202" style="position:absolute;left:0;text-align:left;margin-left:26.6pt;margin-top:186.95pt;width:427.5pt;height:36pt;z-index:251668992;mso-position-horizontal-relative:text;mso-position-vertical-relative:text" stroked="f">
+            <v:textbox inset="0,0,0,0">
+              <w:txbxContent>
+                <w:p>
+                  <w:pPr>
+                    <w:pStyle w:val="Caption"/>
+                    <w:rPr>
+                      <w:rFonts w:ascii="Liberation Sans" w:hAnsi="Liberation Sans"/>
+                      <w:b/>
+                      <w:bCs/>
+                      <w:noProof/>
+                      <w:sz w:val="36"/>
+                      <w:szCs w:val="36"/>
+                      <w:lang w:val="en-US"/>
+                    </w:rPr>
+                  </w:pPr>
+                  <w:r>
+                    <w:rPr>
+                      <w:lang w:val="en-US"/>
+                    </w:rPr>
+                    <w:t xml:space="preserve">Figure </w:t>
+                  </w:r>
+                  <w:r>
+                    <w:fldChar w:fldCharType="begin"/>
+                  </w:r>
+                  <w:r>
+                    <w:rPr>
+                      <w:lang w:val="en-US"/>
+                    </w:rPr>
+                    <w:instrText xml:space="preserve"> SEQ Figure \* ARABIC </w:instrText>
                   </w:r>
                   <w:r>
                     <w:fldChar w:fldCharType="separate"/>
                   </w:r>
                   <w:r>
                     <w:rPr>
+                      <w:noProof/>
                       <w:lang w:val="en-US"/>
                     </w:rPr>
-                    <w:t>3</w:t>
+                    <w:t>4</w:t>
                   </w:r>
                   <w:r>
                     <w:fldChar w:fldCharType="end"/>
@@ -5568,77 +5612,49 @@
                     <w:rPr>
                       <w:lang w:val="en-US"/>
                     </w:rPr>
-                    <w:t xml:space="preserve">: </w:t>
+                    <w:t xml:space="preserve">: The ODE model is defined in Epidemics plugin. In </w:t>
                   </w:r>
+                  <w:proofErr w:type="spellStart"/>
                   <w:r>
                     <w:rPr>
                       <w:lang w:val="en-US"/>
                     </w:rPr>
-                    <w:t>evaluate.lua and the main files also go in the working directory</w:t>
+                    <w:t>evalute.lua</w:t>
+                  </w:r>
+                  <w:proofErr w:type="spellEnd"/>
+                  <w:r>
+                    <w:rPr>
+                      <w:lang w:val="en-US"/>
+                    </w:rPr>
+                    <w:t xml:space="preserve">, by calling the right functions the model can be run. This figure, like Figure 3 shows a complete setup for </w:t>
+                  </w:r>
+                  <w:proofErr w:type="gramStart"/>
+                  <w:r>
+                    <w:rPr>
+                      <w:lang w:val="en-US"/>
+                    </w:rPr>
+                    <w:t>a</w:t>
+                  </w:r>
+                  <w:proofErr w:type="gramEnd"/>
+                  <w:r>
+                    <w:rPr>
+                      <w:lang w:val="en-US"/>
+                    </w:rPr>
+                    <w:t xml:space="preserve"> optimization problem.</w:t>
                   </w:r>
                 </w:p>
               </w:txbxContent>
             </v:textbox>
-            <w10:wrap type="square" side="largest"/>
+            <w10:wrap type="topAndBottom"/>
           </v:shape>
         </w:pict>
       </w:r>
-      <w:bookmarkEnd w:id="10"/>
-    </w:p>
-    <w:p>
-      <w:pPr>
-        <w:pStyle w:val="Heading1"/>
-        <w:rPr>
-          <w:lang w:val="en-US"/>
-        </w:rPr>
-      </w:pPr>
-    </w:p>
-    <w:p>
-      <w:pPr>
-        <w:pStyle w:val="Heading1"/>
-        <w:rPr>
-          <w:lang w:val="en-US"/>
-        </w:rPr>
-      </w:pPr>
-    </w:p>
-    <w:p>
-      <w:pPr>
-        <w:pStyle w:val="Heading1"/>
-        <w:rPr>
-          <w:lang w:val="en-US"/>
-        </w:rPr>
-      </w:pPr>
-    </w:p>
-    <w:p>
-      <w:pPr>
-        <w:pStyle w:val="Heading1"/>
-        <w:rPr>
-          <w:lang w:val="en-US"/>
-        </w:rPr>
-      </w:pPr>
-    </w:p>
-    <w:p>
-      <w:pPr>
-        <w:pStyle w:val="Heading1"/>
-        <w:rPr>
-          <w:lang w:val="en-US"/>
-        </w:rPr>
-      </w:pPr>
-    </w:p>
-    <w:p>
-      <w:pPr>
-        <w:pStyle w:val="Heading1"/>
-        <w:rPr>
-          <w:lang w:val="en-US"/>
-        </w:rPr>
-      </w:pPr>
-      <w:bookmarkStart w:id="11" w:name="_Toc69990503"/>
       <w:r>
         <w:rPr>
           <w:noProof/>
         </w:rPr>
         <w:drawing>
-          <wp:anchor distT="0" distB="0" distL="114300" distR="114300" simplePos="0" relativeHeight="251650560" behindDoc="0" locked="0" layoutInCell="1" allowOverlap="1" wp14:anchorId="484C9FBE" wp14:editId="1D851E91">
+          <wp:anchor distT="0" distB="0" distL="114300" distR="114300" simplePos="0" relativeHeight="251644928" behindDoc="0" locked="0" layoutInCell="1" allowOverlap="1" wp14:anchorId="484C9FBE" wp14:editId="1D851E91">
             <wp:simplePos x="0" y="0"/>
             <wp:positionH relativeFrom="column">
               <wp:posOffset>337820</wp:posOffset>
@@ -5663,7 +5679,7 @@
                     </pic:cNvPicPr>
                   </pic:nvPicPr>
                   <pic:blipFill>
-                    <a:blip r:embed="rId14">
+                    <a:blip r:embed="rId18">
                       <a:extLst>
                         <a:ext uri="{28A0092B-C50C-407E-A947-70E740481C1C}">
                           <a14:useLocalDpi xmlns:a14="http://schemas.microsoft.com/office/drawing/2010/main" val="0"/>
@@ -5705,87 +5721,6 @@
         </w:rPr>
       </w:pPr>
       <w:bookmarkStart w:id="12" w:name="_Toc69990504"/>
-      <w:r>
-        <w:rPr>
-          <w:noProof/>
-        </w:rPr>
-        <w:pict w14:anchorId="3D0318AE">
-          <v:shape id="Frame4" o:spid="_x0000_s1026" type="#_x0000_t202" style="position:absolute;left:0;text-align:left;margin-left:18.8pt;margin-top:157.55pt;width:427.5pt;height:53pt;z-index:251659264;visibility:visible;mso-wrap-style:square;mso-height-percent:0;mso-wrap-distance-left:0;mso-wrap-distance-top:0;mso-wrap-distance-right:0;mso-wrap-distance-bottom:0;mso-position-horizontal:absolute;mso-position-horizontal-relative:text;mso-position-vertical:absolute;mso-position-vertical-relative:text;mso-height-percent:0;mso-height-relative:margin;v-text-anchor:top" o:gfxdata="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" filled="f" stroked="f">
-            <v:textbox inset="0,0,0,0">
-              <w:txbxContent>
-                <w:p>
-                  <w:pPr>
-                    <w:pStyle w:val="Figure"/>
-                    <w:rPr>
-                      <w:lang w:val="en-US"/>
-                    </w:rPr>
-                  </w:pPr>
-                  <w:r>
-                    <w:rPr>
-                      <w:vanish/>
-                      <w:lang w:val="en-US"/>
-                    </w:rPr>
-                    <w:br/>
-                  </w:r>
-                  <w:r>
-                    <w:rPr>
-                      <w:lang w:val="en-US"/>
-                    </w:rPr>
-                    <w:t xml:space="preserve">Figure </w:t>
-                  </w:r>
-                  <w:r>
-                    <w:fldChar w:fldCharType="begin"/>
-                  </w:r>
-                  <w:r>
-                    <w:rPr>
-                      <w:lang w:val="en-US"/>
-                    </w:rPr>
-                    <w:instrText>SEQ Figure \* ARABIC</w:instrText>
-                  </w:r>
-                  <w:r>
-                    <w:fldChar w:fldCharType="separate"/>
-                  </w:r>
-                  <w:r>
-                    <w:rPr>
-                      <w:lang w:val="en-US"/>
-                    </w:rPr>
-                    <w:t>4</w:t>
-                  </w:r>
-                  <w:r>
-                    <w:fldChar w:fldCharType="end"/>
-                  </w:r>
-                  <w:r>
-                    <w:rPr>
-                      <w:lang w:val="en-US"/>
-                    </w:rPr>
-                    <w:t xml:space="preserve">: The ODE model is defined in Epidemics plugin. In </w:t>
-                  </w:r>
-                  <w:r>
-                    <w:rPr>
-                      <w:lang w:val="en-US"/>
-                    </w:rPr>
-                    <w:t xml:space="preserve">evalute.lua, by calling the right functions the model can be run. This figure, like Figure 3 shows a complete setup for </w:t>
-                  </w:r>
-                  <w:r>
-                    <w:rPr>
-                      <w:lang w:val="en-US"/>
-                    </w:rPr>
-                    <w:t>a optimization problem.</w:t>
-                  </w:r>
-                  <w:r>
-                    <w:rPr>
-                      <w:noProof/>
-                      <w:lang w:val="en-US"/>
-                    </w:rPr>
-                    <w:t xml:space="preserve"> </w:t>
-                  </w:r>
-                </w:p>
-              </w:txbxContent>
-            </v:textbox>
-            <w10:wrap type="square" side="largest"/>
-          </v:shape>
-        </w:pict>
-      </w:r>
       <w:bookmarkEnd w:id="12"/>
     </w:p>
     <w:p>
@@ -5804,6 +5739,70 @@
         </w:rPr>
       </w:pPr>
       <w:bookmarkStart w:id="13" w:name="_Toc69990505"/>
+    </w:p>
+    <w:p>
+      <w:pPr>
+        <w:pStyle w:val="Heading1"/>
+        <w:rPr>
+          <w:lang w:val="en-US"/>
+        </w:rPr>
+      </w:pPr>
+    </w:p>
+    <w:p>
+      <w:pPr>
+        <w:pStyle w:val="Heading1"/>
+        <w:rPr>
+          <w:lang w:val="en-US"/>
+        </w:rPr>
+      </w:pPr>
+    </w:p>
+    <w:p>
+      <w:pPr>
+        <w:pStyle w:val="Heading1"/>
+        <w:rPr>
+          <w:lang w:val="en-US"/>
+        </w:rPr>
+      </w:pPr>
+    </w:p>
+    <w:p>
+      <w:pPr>
+        <w:pStyle w:val="Heading1"/>
+        <w:rPr>
+          <w:lang w:val="en-US"/>
+        </w:rPr>
+      </w:pPr>
+    </w:p>
+    <w:p>
+      <w:pPr>
+        <w:pStyle w:val="Heading1"/>
+        <w:rPr>
+          <w:lang w:val="en-US"/>
+        </w:rPr>
+      </w:pPr>
+    </w:p>
+    <w:p>
+      <w:pPr>
+        <w:pStyle w:val="Heading1"/>
+        <w:rPr>
+          <w:lang w:val="en-US"/>
+        </w:rPr>
+      </w:pPr>
+    </w:p>
+    <w:p>
+      <w:pPr>
+        <w:pStyle w:val="Heading1"/>
+        <w:rPr>
+          <w:lang w:val="en-US"/>
+        </w:rPr>
+      </w:pPr>
+    </w:p>
+    <w:p>
+      <w:pPr>
+        <w:pStyle w:val="Heading1"/>
+        <w:rPr>
+          <w:lang w:val="en-US"/>
+        </w:rPr>
+      </w:pPr>
       <w:r>
         <w:rPr>
           <w:lang w:val="en-US"/>
@@ -5859,7 +5858,7 @@
           <w:noProof/>
         </w:rPr>
         <w:drawing>
-          <wp:anchor distT="0" distB="0" distL="114300" distR="114300" simplePos="0" relativeHeight="251660800" behindDoc="0" locked="0" layoutInCell="1" allowOverlap="1" wp14:anchorId="1392C683" wp14:editId="335C0ACA">
+          <wp:anchor distT="0" distB="0" distL="114300" distR="114300" simplePos="0" relativeHeight="251667456" behindDoc="0" locked="0" layoutInCell="1" allowOverlap="1" wp14:anchorId="1392C683" wp14:editId="335C0ACA">
             <wp:simplePos x="0" y="0"/>
             <wp:positionH relativeFrom="column">
               <wp:posOffset>3958324</wp:posOffset>
@@ -5882,7 +5881,7 @@
                     <pic:cNvPicPr/>
                   </pic:nvPicPr>
                   <pic:blipFill rotWithShape="1">
-                    <a:blip r:embed="rId15">
+                    <a:blip r:embed="rId19">
                       <a:extLst>
                         <a:ext uri="{28A0092B-C50C-407E-A947-70E740481C1C}">
                           <a14:useLocalDpi xmlns:a14="http://schemas.microsoft.com/office/drawing/2010/main" val="0"/>
@@ -5921,7 +5920,7 @@
           <w:lang w:val="en-US"/>
         </w:rPr>
         <w:drawing>
-          <wp:anchor distT="0" distB="0" distL="114300" distR="114300" simplePos="0" relativeHeight="251657728" behindDoc="0" locked="0" layoutInCell="1" allowOverlap="1" wp14:anchorId="04FD6047" wp14:editId="07F274B0">
+          <wp:anchor distT="0" distB="0" distL="114300" distR="114300" simplePos="0" relativeHeight="251658240" behindDoc="0" locked="0" layoutInCell="1" allowOverlap="1" wp14:anchorId="04FD6047" wp14:editId="07F274B0">
             <wp:simplePos x="0" y="0"/>
             <wp:positionH relativeFrom="column">
               <wp:posOffset>1639</wp:posOffset>
@@ -5944,7 +5943,7 @@
                     <pic:cNvPicPr/>
                   </pic:nvPicPr>
                   <pic:blipFill>
-                    <a:blip r:embed="rId16">
+                    <a:blip r:embed="rId20">
                       <a:extLst>
                         <a:ext uri="{28A0092B-C50C-407E-A947-70E740481C1C}">
                           <a14:useLocalDpi xmlns:a14="http://schemas.microsoft.com/office/drawing/2010/main" val="0"/>
@@ -6047,13 +6046,13 @@
           <w:noProof/>
         </w:rPr>
         <w:drawing>
-          <wp:anchor distT="0" distB="0" distL="114300" distR="114300" simplePos="0" relativeHeight="251666944" behindDoc="0" locked="0" layoutInCell="1" allowOverlap="1" wp14:anchorId="34F76C2D" wp14:editId="03DC9D21">
+          <wp:anchor distT="0" distB="0" distL="114300" distR="114300" simplePos="0" relativeHeight="251676672" behindDoc="0" locked="0" layoutInCell="1" allowOverlap="1" wp14:anchorId="34F76C2D" wp14:editId="17D0F5A7">
             <wp:simplePos x="0" y="0"/>
             <wp:positionH relativeFrom="column">
               <wp:posOffset>2540</wp:posOffset>
             </wp:positionH>
             <wp:positionV relativeFrom="paragraph">
-              <wp:posOffset>10574</wp:posOffset>
+              <wp:posOffset>271417</wp:posOffset>
             </wp:positionV>
             <wp:extent cx="2931869" cy="2656834"/>
             <wp:effectExtent l="0" t="0" r="0" b="0"/>
@@ -6070,7 +6069,7 @@
                     <pic:cNvPicPr/>
                   </pic:nvPicPr>
                   <pic:blipFill rotWithShape="1">
-                    <a:blip r:embed="rId17">
+                    <a:blip r:embed="rId21">
                       <a:extLst>
                         <a:ext uri="{28A0092B-C50C-407E-A947-70E740481C1C}">
                           <a14:useLocalDpi xmlns:a14="http://schemas.microsoft.com/office/drawing/2010/main" val="0"/>
@@ -6103,18 +6102,26 @@
           </wp:anchor>
         </w:drawing>
       </w:r>
+    </w:p>
+    <w:p>
+      <w:pPr>
+        <w:pStyle w:val="BodyText"/>
+        <w:rPr>
+          <w:lang w:val="en-US"/>
+        </w:rPr>
+      </w:pPr>
       <w:r>
         <w:rPr>
           <w:noProof/>
         </w:rPr>
         <w:drawing>
-          <wp:anchor distT="0" distB="0" distL="114300" distR="114300" simplePos="0" relativeHeight="251664896" behindDoc="0" locked="0" layoutInCell="1" allowOverlap="1" wp14:anchorId="09C9BD21" wp14:editId="1B88AB8C">
+          <wp:anchor distT="0" distB="0" distL="114300" distR="114300" simplePos="0" relativeHeight="251672576" behindDoc="0" locked="0" layoutInCell="1" allowOverlap="1" wp14:anchorId="09C9BD21" wp14:editId="072B4E2C">
             <wp:simplePos x="0" y="0"/>
             <wp:positionH relativeFrom="column">
-              <wp:posOffset>3203161</wp:posOffset>
+              <wp:posOffset>3216003</wp:posOffset>
             </wp:positionH>
             <wp:positionV relativeFrom="paragraph">
-              <wp:posOffset>9939</wp:posOffset>
+              <wp:posOffset>19141</wp:posOffset>
             </wp:positionV>
             <wp:extent cx="2914650" cy="2657475"/>
             <wp:effectExtent l="0" t="0" r="0" b="0"/>
@@ -6131,7 +6138,7 @@
                     <pic:cNvPicPr/>
                   </pic:nvPicPr>
                   <pic:blipFill rotWithShape="1">
-                    <a:blip r:embed="rId18">
+                    <a:blip r:embed="rId22">
                       <a:extLst>
                         <a:ext uri="{28A0092B-C50C-407E-A947-70E740481C1C}">
                           <a14:useLocalDpi xmlns:a14="http://schemas.microsoft.com/office/drawing/2010/main" val="0"/>
@@ -6188,14 +6195,6 @@
           <w:lang w:val="en-US"/>
         </w:rPr>
       </w:pPr>
-    </w:p>
-    <w:p>
-      <w:pPr>
-        <w:pStyle w:val="BodyText"/>
-        <w:rPr>
-          <w:lang w:val="en-US"/>
-        </w:rPr>
-      </w:pPr>
       <w:r>
         <w:rPr>
           <w:lang w:val="en-US"/>
@@ -6474,6 +6473,7 @@
         <w:rPr>
           <w:lang w:val="en-US"/>
         </w:rPr>
+        <w:lastRenderedPageBreak/>
         <w:t xml:space="preserve">The </w:t>
       </w:r>
       <w:proofErr w:type="spellStart"/>
@@ -6605,59 +6605,757 @@
     </w:p>
     <w:p>
       <w:pPr>
-        <w:pStyle w:val="BodyText"/>
-        <w:rPr>
-          <w:lang w:val="en-US"/>
-        </w:rPr>
-      </w:pPr>
-    </w:p>
-    <w:p>
-      <w:pPr>
-        <w:pStyle w:val="BodyText"/>
-        <w:rPr>
-          <w:lang w:val="en-US"/>
-        </w:rPr>
-      </w:pPr>
-    </w:p>
-    <w:p>
-      <w:pPr>
-        <w:pStyle w:val="BodyText"/>
-        <w:rPr>
-          <w:lang w:val="en-US"/>
-        </w:rPr>
-      </w:pPr>
-    </w:p>
-    <w:p>
-      <w:pPr>
-        <w:pStyle w:val="BodyText"/>
-        <w:rPr>
-          <w:lang w:val="en-US"/>
-        </w:rPr>
-      </w:pPr>
-    </w:p>
-    <w:p>
-      <w:pPr>
-        <w:pStyle w:val="BodyText"/>
-        <w:rPr>
-          <w:lang w:val="en-US"/>
-        </w:rPr>
-      </w:pPr>
-    </w:p>
-    <w:p>
-      <w:pPr>
         <w:pStyle w:val="Heading1"/>
       </w:pPr>
-      <w:bookmarkStart w:id="15" w:name="_Toc69990507"/>
-      <w:r>
-        <w:lastRenderedPageBreak/>
-        <w:t>FAQs‘</w:t>
-      </w:r>
-      <w:bookmarkEnd w:id="15"/>
-    </w:p>
-    <w:p>
-      <w:pPr>
-        <w:pStyle w:val="BodyText"/>
-      </w:pPr>
+      <w:r>
+        <w:t>Common Errors</w:t>
+      </w:r>
+    </w:p>
+    <w:p>
+      <w:pPr>
+        <w:pStyle w:val="BodyText"/>
+        <w:numPr>
+          <w:ilvl w:val="0"/>
+          <w:numId w:val="4"/>
+        </w:numPr>
+        <w:rPr>
+          <w:lang w:val="en-US"/>
+        </w:rPr>
+      </w:pPr>
+      <w:r>
+        <w:rPr>
+          <w:noProof/>
+        </w:rPr>
+        <w:drawing>
+          <wp:anchor distT="0" distB="0" distL="114300" distR="114300" simplePos="0" relativeHeight="251648000" behindDoc="0" locked="0" layoutInCell="1" allowOverlap="1" wp14:anchorId="3E86CBBA" wp14:editId="48FD593B">
+            <wp:simplePos x="0" y="0"/>
+            <wp:positionH relativeFrom="column">
+              <wp:posOffset>106404</wp:posOffset>
+            </wp:positionH>
+            <wp:positionV relativeFrom="paragraph">
+              <wp:posOffset>442567</wp:posOffset>
+            </wp:positionV>
+            <wp:extent cx="6120130" cy="300355"/>
+            <wp:effectExtent l="0" t="0" r="0" b="0"/>
+            <wp:wrapNone/>
+            <wp:docPr id="8" name="Picture 8"/>
+            <wp:cNvGraphicFramePr>
+              <a:graphicFrameLocks xmlns:a="http://schemas.openxmlformats.org/drawingml/2006/main" noChangeAspect="1"/>
+            </wp:cNvGraphicFramePr>
+            <a:graphic xmlns:a="http://schemas.openxmlformats.org/drawingml/2006/main">
+              <a:graphicData uri="http://schemas.openxmlformats.org/drawingml/2006/picture">
+                <pic:pic xmlns:pic="http://schemas.openxmlformats.org/drawingml/2006/picture">
+                  <pic:nvPicPr>
+                    <pic:cNvPr id="8" name="Picture 8"/>
+                    <pic:cNvPicPr/>
+                  </pic:nvPicPr>
+                  <pic:blipFill>
+                    <a:blip r:embed="rId23">
+                      <a:extLst>
+                        <a:ext uri="{28A0092B-C50C-407E-A947-70E740481C1C}">
+                          <a14:useLocalDpi xmlns:a14="http://schemas.microsoft.com/office/drawing/2010/main" val="0"/>
+                        </a:ext>
+                      </a:extLst>
+                    </a:blip>
+                    <a:stretch>
+                      <a:fillRect/>
+                    </a:stretch>
+                  </pic:blipFill>
+                  <pic:spPr>
+                    <a:xfrm>
+                      <a:off x="0" y="0"/>
+                      <a:ext cx="6120130" cy="300355"/>
+                    </a:xfrm>
+                    <a:prstGeom prst="rect">
+                      <a:avLst/>
+                    </a:prstGeom>
+                  </pic:spPr>
+                </pic:pic>
+              </a:graphicData>
+            </a:graphic>
+          </wp:anchor>
+        </w:drawing>
+      </w:r>
+      <w:r>
+        <w:rPr>
+          <w:lang w:val="en-US"/>
+        </w:rPr>
+        <w:t>Path error. This error occurs w</w:t>
+      </w:r>
+      <w:r>
+        <w:rPr>
+          <w:lang w:val="en-US"/>
+        </w:rPr>
+        <w:t xml:space="preserve">hen the directory specified in the main file is wrong or the </w:t>
+      </w:r>
+      <w:proofErr w:type="spellStart"/>
+      <w:r>
+        <w:rPr>
+          <w:lang w:val="en-US"/>
+        </w:rPr>
+        <w:t>subset_target.lua</w:t>
+      </w:r>
+      <w:proofErr w:type="spellEnd"/>
+      <w:r>
+        <w:rPr>
+          <w:lang w:val="en-US"/>
+        </w:rPr>
+        <w:t xml:space="preserve"> </w:t>
+      </w:r>
+      <w:r>
+        <w:rPr>
+          <w:lang w:val="en-US"/>
+        </w:rPr>
+        <w:t>is not in the directory</w:t>
+      </w:r>
+      <w:r>
+        <w:rPr>
+          <w:lang w:val="en-US"/>
+        </w:rPr>
+        <w:t>.</w:t>
+      </w:r>
+    </w:p>
+    <w:p>
+      <w:pPr>
+        <w:pStyle w:val="BodyText"/>
+        <w:rPr>
+          <w:lang w:val="en-US"/>
+        </w:rPr>
+      </w:pPr>
+    </w:p>
+    <w:p>
+      <w:pPr>
+        <w:pStyle w:val="BodyText"/>
+        <w:numPr>
+          <w:ilvl w:val="0"/>
+          <w:numId w:val="4"/>
+        </w:numPr>
+        <w:rPr>
+          <w:lang w:val="en-US"/>
+        </w:rPr>
+      </w:pPr>
+      <w:r>
+        <w:rPr>
+          <w:noProof/>
+          <w:lang w:val="en-US"/>
+        </w:rPr>
+        <w:drawing>
+          <wp:anchor distT="0" distB="0" distL="114300" distR="114300" simplePos="0" relativeHeight="251652096" behindDoc="0" locked="0" layoutInCell="1" allowOverlap="1" wp14:anchorId="16A2B876" wp14:editId="04CFE331">
+            <wp:simplePos x="0" y="0"/>
+            <wp:positionH relativeFrom="column">
+              <wp:posOffset>34511</wp:posOffset>
+            </wp:positionH>
+            <wp:positionV relativeFrom="paragraph">
+              <wp:posOffset>621527</wp:posOffset>
+            </wp:positionV>
+            <wp:extent cx="6120130" cy="487045"/>
+            <wp:effectExtent l="0" t="0" r="0" b="0"/>
+            <wp:wrapNone/>
+            <wp:docPr id="10" name="Picture 10"/>
+            <wp:cNvGraphicFramePr>
+              <a:graphicFrameLocks xmlns:a="http://schemas.openxmlformats.org/drawingml/2006/main" noChangeAspect="1"/>
+            </wp:cNvGraphicFramePr>
+            <a:graphic xmlns:a="http://schemas.openxmlformats.org/drawingml/2006/main">
+              <a:graphicData uri="http://schemas.openxmlformats.org/drawingml/2006/picture">
+                <pic:pic xmlns:pic="http://schemas.openxmlformats.org/drawingml/2006/picture">
+                  <pic:nvPicPr>
+                    <pic:cNvPr id="10" name="Picture 10"/>
+                    <pic:cNvPicPr/>
+                  </pic:nvPicPr>
+                  <pic:blipFill>
+                    <a:blip r:embed="rId24" cstate="print">
+                      <a:extLst>
+                        <a:ext uri="{28A0092B-C50C-407E-A947-70E740481C1C}">
+                          <a14:useLocalDpi xmlns:a14="http://schemas.microsoft.com/office/drawing/2010/main" val="0"/>
+                        </a:ext>
+                      </a:extLst>
+                    </a:blip>
+                    <a:stretch>
+                      <a:fillRect/>
+                    </a:stretch>
+                  </pic:blipFill>
+                  <pic:spPr>
+                    <a:xfrm>
+                      <a:off x="0" y="0"/>
+                      <a:ext cx="6120130" cy="487045"/>
+                    </a:xfrm>
+                    <a:prstGeom prst="rect">
+                      <a:avLst/>
+                    </a:prstGeom>
+                  </pic:spPr>
+                </pic:pic>
+              </a:graphicData>
+            </a:graphic>
+          </wp:anchor>
+        </w:drawing>
+      </w:r>
+      <w:r>
+        <w:rPr>
+          <w:lang w:val="en-US"/>
+        </w:rPr>
+        <w:t xml:space="preserve">If the </w:t>
+      </w:r>
+      <w:proofErr w:type="spellStart"/>
+      <w:r>
+        <w:rPr>
+          <w:lang w:val="en-US"/>
+        </w:rPr>
+        <w:t>evaluate.lua</w:t>
+      </w:r>
+      <w:proofErr w:type="spellEnd"/>
+      <w:r>
+        <w:rPr>
+          <w:lang w:val="en-US"/>
+        </w:rPr>
+        <w:t xml:space="preserve"> is not found in the working directory, error looks like the following image. As the error states that the output files were not found, the console_output.log will </w:t>
+      </w:r>
+      <w:proofErr w:type="gramStart"/>
+      <w:r>
+        <w:rPr>
+          <w:lang w:val="en-US"/>
+        </w:rPr>
+        <w:t>contain</w:t>
+      </w:r>
+      <w:proofErr w:type="gramEnd"/>
+      <w:r>
+        <w:rPr>
+          <w:lang w:val="en-US"/>
+        </w:rPr>
+        <w:t xml:space="preserve"> descriptive error, as shown in the following image.  </w:t>
+      </w:r>
+    </w:p>
+    <w:p>
+      <w:pPr>
+        <w:pStyle w:val="ListParagraph"/>
+        <w:rPr>
+          <w:lang w:val="en-US"/>
+        </w:rPr>
+      </w:pPr>
+    </w:p>
+    <w:p>
+      <w:pPr>
+        <w:pStyle w:val="BodyText"/>
+        <w:ind w:left="720"/>
+        <w:rPr>
+          <w:lang w:val="en-US"/>
+        </w:rPr>
+      </w:pPr>
+    </w:p>
+    <w:p>
+      <w:pPr>
+        <w:rPr>
+          <w:lang w:val="en-US"/>
+        </w:rPr>
+      </w:pPr>
+      <w:r>
+        <w:rPr>
+          <w:noProof/>
+          <w:lang w:val="en-US"/>
+        </w:rPr>
+        <w:drawing>
+          <wp:anchor distT="0" distB="0" distL="114300" distR="114300" simplePos="0" relativeHeight="251661312" behindDoc="0" locked="0" layoutInCell="1" allowOverlap="1" wp14:anchorId="7BA78CF0" wp14:editId="13C04E5D">
+            <wp:simplePos x="0" y="0"/>
+            <wp:positionH relativeFrom="column">
+              <wp:posOffset>3479</wp:posOffset>
+            </wp:positionH>
+            <wp:positionV relativeFrom="paragraph">
+              <wp:posOffset>52291</wp:posOffset>
+            </wp:positionV>
+            <wp:extent cx="6170212" cy="542925"/>
+            <wp:effectExtent l="0" t="0" r="0" b="0"/>
+            <wp:wrapNone/>
+            <wp:docPr id="11" name="Picture 11"/>
+            <wp:cNvGraphicFramePr>
+              <a:graphicFrameLocks xmlns:a="http://schemas.openxmlformats.org/drawingml/2006/main" noChangeAspect="1"/>
+            </wp:cNvGraphicFramePr>
+            <a:graphic xmlns:a="http://schemas.openxmlformats.org/drawingml/2006/main">
+              <a:graphicData uri="http://schemas.openxmlformats.org/drawingml/2006/picture">
+                <pic:pic xmlns:pic="http://schemas.openxmlformats.org/drawingml/2006/picture">
+                  <pic:nvPicPr>
+                    <pic:cNvPr id="11" name="Picture 11"/>
+                    <pic:cNvPicPr/>
+                  </pic:nvPicPr>
+                  <pic:blipFill>
+                    <a:blip r:embed="rId25" cstate="print">
+                      <a:extLst>
+                        <a:ext uri="{28A0092B-C50C-407E-A947-70E740481C1C}">
+                          <a14:useLocalDpi xmlns:a14="http://schemas.microsoft.com/office/drawing/2010/main" val="0"/>
+                        </a:ext>
+                      </a:extLst>
+                    </a:blip>
+                    <a:stretch>
+                      <a:fillRect/>
+                    </a:stretch>
+                  </pic:blipFill>
+                  <pic:spPr>
+                    <a:xfrm>
+                      <a:off x="0" y="0"/>
+                      <a:ext cx="6171540" cy="543042"/>
+                    </a:xfrm>
+                    <a:prstGeom prst="rect">
+                      <a:avLst/>
+                    </a:prstGeom>
+                  </pic:spPr>
+                </pic:pic>
+              </a:graphicData>
+            </a:graphic>
+            <wp14:sizeRelH relativeFrom="margin">
+              <wp14:pctWidth>0</wp14:pctWidth>
+            </wp14:sizeRelH>
+            <wp14:sizeRelV relativeFrom="margin">
+              <wp14:pctHeight>0</wp14:pctHeight>
+            </wp14:sizeRelV>
+          </wp:anchor>
+        </w:drawing>
+      </w:r>
+    </w:p>
+    <w:p>
+      <w:pPr>
+        <w:rPr>
+          <w:lang w:val="en-US"/>
+        </w:rPr>
+      </w:pPr>
+    </w:p>
+    <w:p>
+      <w:pPr>
+        <w:rPr>
+          <w:lang w:val="en-US"/>
+        </w:rPr>
+      </w:pPr>
+    </w:p>
+    <w:p>
+      <w:pPr>
+        <w:rPr>
+          <w:lang w:val="en-US"/>
+        </w:rPr>
+      </w:pPr>
+    </w:p>
+    <w:p>
+      <w:pPr>
+        <w:pStyle w:val="ListParagraph"/>
+        <w:numPr>
+          <w:ilvl w:val="0"/>
+          <w:numId w:val="4"/>
+        </w:numPr>
+        <w:rPr>
+          <w:lang w:val="en-US"/>
+        </w:rPr>
+      </w:pPr>
+      <w:r>
+        <w:rPr>
+          <w:noProof/>
+          <w:lang w:val="en-US"/>
+        </w:rPr>
+        <w:drawing>
+          <wp:anchor distT="0" distB="0" distL="114300" distR="114300" simplePos="0" relativeHeight="251670528" behindDoc="0" locked="0" layoutInCell="1" allowOverlap="1" wp14:anchorId="65BFEDBB" wp14:editId="7FFD4C9B">
+            <wp:simplePos x="0" y="0"/>
+            <wp:positionH relativeFrom="column">
+              <wp:posOffset>3341</wp:posOffset>
+            </wp:positionH>
+            <wp:positionV relativeFrom="paragraph">
+              <wp:posOffset>441159</wp:posOffset>
+            </wp:positionV>
+            <wp:extent cx="6120130" cy="609600"/>
+            <wp:effectExtent l="0" t="0" r="0" b="0"/>
+            <wp:wrapNone/>
+            <wp:docPr id="13" name="Picture 13"/>
+            <wp:cNvGraphicFramePr>
+              <a:graphicFrameLocks xmlns:a="http://schemas.openxmlformats.org/drawingml/2006/main" noChangeAspect="1"/>
+            </wp:cNvGraphicFramePr>
+            <a:graphic xmlns:a="http://schemas.openxmlformats.org/drawingml/2006/main">
+              <a:graphicData uri="http://schemas.openxmlformats.org/drawingml/2006/picture">
+                <pic:pic xmlns:pic="http://schemas.openxmlformats.org/drawingml/2006/picture">
+                  <pic:nvPicPr>
+                    <pic:cNvPr id="13" name="Picture 13"/>
+                    <pic:cNvPicPr/>
+                  </pic:nvPicPr>
+                  <pic:blipFill>
+                    <a:blip r:embed="rId26">
+                      <a:extLst>
+                        <a:ext uri="{28A0092B-C50C-407E-A947-70E740481C1C}">
+                          <a14:useLocalDpi xmlns:a14="http://schemas.microsoft.com/office/drawing/2010/main" val="0"/>
+                        </a:ext>
+                      </a:extLst>
+                    </a:blip>
+                    <a:stretch>
+                      <a:fillRect/>
+                    </a:stretch>
+                  </pic:blipFill>
+                  <pic:spPr>
+                    <a:xfrm>
+                      <a:off x="0" y="0"/>
+                      <a:ext cx="6120130" cy="609600"/>
+                    </a:xfrm>
+                    <a:prstGeom prst="rect">
+                      <a:avLst/>
+                    </a:prstGeom>
+                  </pic:spPr>
+                </pic:pic>
+              </a:graphicData>
+            </a:graphic>
+          </wp:anchor>
+        </w:drawing>
+      </w:r>
+      <w:r>
+        <w:rPr>
+          <w:lang w:val="en-US"/>
+        </w:rPr>
+        <w:t xml:space="preserve">If the numbers of columns in the subset files do not match, then the console output will look like this: </w:t>
+      </w:r>
+    </w:p>
+    <w:p>
+      <w:pPr>
+        <w:rPr>
+          <w:lang w:val="en-US"/>
+        </w:rPr>
+      </w:pPr>
+    </w:p>
+    <w:p>
+      <w:pPr>
+        <w:rPr>
+          <w:lang w:val="en-US"/>
+        </w:rPr>
+      </w:pPr>
+    </w:p>
+    <w:p>
+      <w:pPr>
+        <w:rPr>
+          <w:lang w:val="en-US"/>
+        </w:rPr>
+      </w:pPr>
+    </w:p>
+    <w:p>
+      <w:pPr>
+        <w:rPr>
+          <w:rFonts w:cs="Mangal"/>
+          <w:szCs w:val="21"/>
+          <w:lang w:val="en-US"/>
+        </w:rPr>
+      </w:pPr>
+    </w:p>
+    <w:p>
+      <w:pPr>
+        <w:rPr>
+          <w:lang w:val="en-US"/>
+        </w:rPr>
+      </w:pPr>
+    </w:p>
+    <w:p>
+      <w:pPr>
+        <w:pStyle w:val="ListParagraph"/>
+        <w:numPr>
+          <w:ilvl w:val="0"/>
+          <w:numId w:val="4"/>
+        </w:numPr>
+        <w:rPr>
+          <w:lang w:val="en-US"/>
+        </w:rPr>
+      </w:pPr>
+      <w:r>
+        <w:rPr>
+          <w:noProof/>
+          <w:lang w:val="en-US"/>
+        </w:rPr>
+        <w:drawing>
+          <wp:anchor distT="0" distB="0" distL="114300" distR="114300" simplePos="0" relativeHeight="251675648" behindDoc="0" locked="0" layoutInCell="1" allowOverlap="1" wp14:anchorId="1010594D" wp14:editId="0AA19972">
+            <wp:simplePos x="0" y="0"/>
+            <wp:positionH relativeFrom="column">
+              <wp:posOffset>3341</wp:posOffset>
+            </wp:positionH>
+            <wp:positionV relativeFrom="paragraph">
+              <wp:posOffset>796455</wp:posOffset>
+            </wp:positionV>
+            <wp:extent cx="6120130" cy="956310"/>
+            <wp:effectExtent l="0" t="0" r="0" b="0"/>
+            <wp:wrapNone/>
+            <wp:docPr id="14" name="Picture 14" descr="Text&#10;&#10;Description automatically generated"/>
+            <wp:cNvGraphicFramePr>
+              <a:graphicFrameLocks xmlns:a="http://schemas.openxmlformats.org/drawingml/2006/main" noChangeAspect="1"/>
+            </wp:cNvGraphicFramePr>
+            <a:graphic xmlns:a="http://schemas.openxmlformats.org/drawingml/2006/main">
+              <a:graphicData uri="http://schemas.openxmlformats.org/drawingml/2006/picture">
+                <pic:pic xmlns:pic="http://schemas.openxmlformats.org/drawingml/2006/picture">
+                  <pic:nvPicPr>
+                    <pic:cNvPr id="14" name="Picture 14" descr="Text&#10;&#10;Description automatically generated"/>
+                    <pic:cNvPicPr/>
+                  </pic:nvPicPr>
+                  <pic:blipFill>
+                    <a:blip r:embed="rId27">
+                      <a:extLst>
+                        <a:ext uri="{28A0092B-C50C-407E-A947-70E740481C1C}">
+                          <a14:useLocalDpi xmlns:a14="http://schemas.microsoft.com/office/drawing/2010/main" val="0"/>
+                        </a:ext>
+                      </a:extLst>
+                    </a:blip>
+                    <a:stretch>
+                      <a:fillRect/>
+                    </a:stretch>
+                  </pic:blipFill>
+                  <pic:spPr>
+                    <a:xfrm>
+                      <a:off x="0" y="0"/>
+                      <a:ext cx="6120130" cy="956310"/>
+                    </a:xfrm>
+                    <a:prstGeom prst="rect">
+                      <a:avLst/>
+                    </a:prstGeom>
+                  </pic:spPr>
+                </pic:pic>
+              </a:graphicData>
+            </a:graphic>
+          </wp:anchor>
+        </w:drawing>
+      </w:r>
+      <w:r>
+        <w:rPr>
+          <w:lang w:val="en-US"/>
+        </w:rPr>
+        <w:t xml:space="preserve">Depending on the </w:t>
+      </w:r>
+      <w:proofErr w:type="gramStart"/>
+      <w:r>
+        <w:rPr>
+          <w:lang w:val="en-US"/>
+        </w:rPr>
+        <w:t>initial</w:t>
+      </w:r>
+      <w:proofErr w:type="gramEnd"/>
+      <w:r>
+        <w:rPr>
+          <w:lang w:val="en-US"/>
+        </w:rPr>
+        <w:t xml:space="preserve"> values, the bounds on the parameters and the Finite differences </w:t>
+      </w:r>
+      <w:proofErr w:type="spellStart"/>
+      <w:r>
+        <w:rPr>
+          <w:lang w:val="en-US"/>
+        </w:rPr>
+        <w:t>stepsize</w:t>
+      </w:r>
+      <w:proofErr w:type="spellEnd"/>
+      <w:r>
+        <w:rPr>
+          <w:lang w:val="en-US"/>
+        </w:rPr>
+        <w:t xml:space="preserve">, the following error could be generated. The finite differences </w:t>
+      </w:r>
+      <w:proofErr w:type="spellStart"/>
+      <w:r>
+        <w:rPr>
+          <w:lang w:val="en-US"/>
+        </w:rPr>
+        <w:t>stepsize</w:t>
+      </w:r>
+      <w:proofErr w:type="spellEnd"/>
+      <w:r>
+        <w:rPr>
+          <w:lang w:val="en-US"/>
+        </w:rPr>
+        <w:t xml:space="preserve"> accounts for the incremental changes in the parameter values, and if it is too big,</w:t>
+      </w:r>
+      <w:r>
+        <w:rPr>
+          <w:lang w:val="en-US"/>
+        </w:rPr>
+        <w:t xml:space="preserve"> the values of the parameters cross the bounds and are invalid. </w:t>
+      </w:r>
+    </w:p>
+    <w:p>
+      <w:pPr>
+        <w:rPr>
+          <w:lang w:val="en-US"/>
+        </w:rPr>
+      </w:pPr>
+    </w:p>
+    <w:p>
+      <w:pPr>
+        <w:rPr>
+          <w:lang w:val="en-US"/>
+        </w:rPr>
+      </w:pPr>
+    </w:p>
+    <w:p>
+      <w:pPr>
+        <w:rPr>
+          <w:lang w:val="en-US"/>
+        </w:rPr>
+      </w:pPr>
+    </w:p>
+    <w:p>
+      <w:pPr>
+        <w:rPr>
+          <w:lang w:val="en-US"/>
+        </w:rPr>
+      </w:pPr>
+    </w:p>
+    <w:p>
+      <w:pPr>
+        <w:rPr>
+          <w:lang w:val="en-US"/>
+        </w:rPr>
+      </w:pPr>
+    </w:p>
+    <w:p>
+      <w:pPr>
+        <w:rPr>
+          <w:lang w:val="en-US"/>
+        </w:rPr>
+      </w:pPr>
+    </w:p>
+    <w:p>
+      <w:pPr>
+        <w:rPr>
+          <w:rFonts w:cs="Mangal"/>
+          <w:szCs w:val="21"/>
+          <w:lang w:val="en-US"/>
+        </w:rPr>
+      </w:pPr>
+    </w:p>
+    <w:p>
+      <w:pPr>
+        <w:rPr>
+          <w:lang w:val="en-US"/>
+        </w:rPr>
+      </w:pPr>
+      <w:r>
+        <w:rPr>
+          <w:lang w:val="en-US"/>
+        </w:rPr>
+        <w:t xml:space="preserve">The </w:t>
+      </w:r>
+      <w:r>
+        <w:rPr>
+          <w:lang w:val="en-US"/>
+        </w:rPr>
+        <w:t xml:space="preserve">above error can also be produced when a values in the </w:t>
+      </w:r>
+      <w:proofErr w:type="spellStart"/>
+      <w:r>
+        <w:rPr>
+          <w:i/>
+          <w:iCs/>
+          <w:lang w:val="en-US"/>
+        </w:rPr>
+        <w:t>loaded_data</w:t>
+      </w:r>
+      <w:proofErr w:type="spellEnd"/>
+      <w:r>
+        <w:rPr>
+          <w:i/>
+          <w:iCs/>
+          <w:lang w:val="en-US"/>
+        </w:rPr>
+        <w:t>,</w:t>
+      </w:r>
+      <w:r>
+        <w:rPr>
+          <w:i/>
+          <w:iCs/>
+          <w:lang w:val="en-US"/>
+        </w:rPr>
+        <w:t xml:space="preserve"> </w:t>
+      </w:r>
+      <w:proofErr w:type="spellStart"/>
+      <w:r>
+        <w:rPr>
+          <w:i/>
+          <w:iCs/>
+          <w:lang w:val="en-US"/>
+        </w:rPr>
+        <w:t>jacobi</w:t>
+      </w:r>
+      <w:proofErr w:type="spellEnd"/>
+      <w:r>
+        <w:rPr>
+          <w:i/>
+          <w:iCs/>
+          <w:lang w:val="en-US"/>
+        </w:rPr>
+        <w:t>,</w:t>
+      </w:r>
+      <w:r>
+        <w:rPr>
+          <w:i/>
+          <w:iCs/>
+          <w:lang w:val="en-US"/>
+        </w:rPr>
+        <w:t xml:space="preserve"> </w:t>
+      </w:r>
+      <w:proofErr w:type="spellStart"/>
+      <w:r>
+        <w:rPr>
+          <w:i/>
+          <w:iCs/>
+          <w:lang w:val="en-US"/>
+        </w:rPr>
+        <w:t>jacobi_</w:t>
+      </w:r>
+      <w:proofErr w:type="gramStart"/>
+      <w:r>
+        <w:rPr>
+          <w:i/>
+          <w:iCs/>
+          <w:lang w:val="en-US"/>
+        </w:rPr>
+        <w:t>inverse</w:t>
+      </w:r>
+      <w:proofErr w:type="spellEnd"/>
+      <w:r>
+        <w:rPr>
+          <w:i/>
+          <w:iCs/>
+          <w:lang w:val="en-US"/>
+        </w:rPr>
+        <w:t xml:space="preserve"> </w:t>
+      </w:r>
+      <w:r>
+        <w:rPr>
+          <w:lang w:val="en-US"/>
+        </w:rPr>
+        <w:t xml:space="preserve"> are</w:t>
+      </w:r>
+      <w:proofErr w:type="gramEnd"/>
+      <w:r>
+        <w:rPr>
+          <w:lang w:val="en-US"/>
+        </w:rPr>
+        <w:t xml:space="preserve"> nans. Not a </w:t>
+      </w:r>
+      <w:proofErr w:type="gramStart"/>
+      <w:r>
+        <w:rPr>
+          <w:lang w:val="en-US"/>
+        </w:rPr>
+        <w:t>number</w:t>
+      </w:r>
+      <w:proofErr w:type="gramEnd"/>
+      <w:r>
+        <w:rPr>
+          <w:lang w:val="en-US"/>
+        </w:rPr>
+        <w:t xml:space="preserve"> er</w:t>
+      </w:r>
+      <w:r>
+        <w:rPr>
+          <w:lang w:val="en-US"/>
+        </w:rPr>
+        <w:t xml:space="preserve">rors generally indicate that the model simulation outputs are not correct. It is advisable to check the values of the respective output files and compare them to the values of the </w:t>
+      </w:r>
+      <w:r>
+        <w:rPr>
+          <w:i/>
+          <w:iCs/>
+          <w:lang w:val="en-US"/>
+        </w:rPr>
+        <w:t>loaded_data.txt</w:t>
+      </w:r>
+      <w:r>
+        <w:rPr>
+          <w:lang w:val="en-US"/>
+        </w:rPr>
+        <w:t xml:space="preserve"> file. </w:t>
+      </w:r>
     </w:p>
     <w:sectPr>
       <w:pgSz w:w="11906" w:h="16838"/>
@@ -7859,6 +8557,21 @@
       <w:u w:val="single"/>
     </w:rPr>
   </w:style>
+  <w:style w:type="paragraph" w:styleId="ListParagraph">
+    <w:name w:val="List Paragraph"/>
+    <w:basedOn w:val="Normal"/>
+    <w:uiPriority w:val="34"/>
+    <w:qFormat/>
+    <w:rsid w:val="00485EF7"/>
+    <w:pPr>
+      <w:ind w:left="720"/>
+      <w:contextualSpacing/>
+    </w:pPr>
+    <w:rPr>
+      <w:rFonts w:cs="Mangal"/>
+      <w:szCs w:val="21"/>
+    </w:rPr>
+  </w:style>
 </w:styles>
 </file>
 

</xml_diff>